<commit_message>
Inline cites to endnotes.
</commit_message>
<xml_diff>
--- a/WordFiles/Callahan.docx
+++ b/WordFiles/Callahan.docx
@@ -62,7 +62,25 @@
         <w:ind w:firstLine="0"/>
       </w:pPr>
       <w:r>
-        <w:t xml:space="preserve">F. A. Hayek and Michael Oakeshott were two of the most prominent 20th century critics of what they referred to as "rationalism." The two thinkers knew each other personally, and read each other's work. </w:t>
+        <w:t xml:space="preserve">F. A. Hayek and Michael Oakeshott were two of the most prominent 20th century critics of what they referred to as </w:t>
+      </w:r>
+      <w:r>
+        <w:t>“</w:t>
+      </w:r>
+      <w:r>
+        <w:t>rationalism.</w:t>
+      </w:r>
+      <w:r>
+        <w:t>”</w:t>
+      </w:r>
+      <w:r>
+        <w:t xml:space="preserve"> The two thinkers knew each other personally, and read each other</w:t>
+      </w:r>
+      <w:r>
+        <w:t>’</w:t>
+      </w:r>
+      <w:r>
+        <w:t xml:space="preserve">s work. </w:t>
       </w:r>
       <w:proofErr w:type="gramStart"/>
       <w:r>
@@ -75,7 +93,19 @@
     </w:p>
     <w:p>
       <w:r>
-        <w:t xml:space="preserve">But was this really the case? In this paper, I will argue that, in fact, Hayek and Oakeshott understood the problem of rationalist thought quite differently. Furthermore, I contend, this difference is not a mere "brute fact," but can be understood as based in their differing philosophical outlooks. </w:t>
+        <w:t xml:space="preserve">But was this really the case? In this paper, I will argue that, in fact, Hayek and Oakeshott understood the problem of rationalist thought quite differently. Furthermore, I contend, this difference is not a mere </w:t>
+      </w:r>
+      <w:r>
+        <w:t>“</w:t>
+      </w:r>
+      <w:r>
+        <w:t>brute fact,</w:t>
+      </w:r>
+      <w:r>
+        <w:t>”</w:t>
+      </w:r>
+      <w:r>
+        <w:t xml:space="preserve"> but can be understood as based in their differing philosophical outlooks. </w:t>
       </w:r>
     </w:p>
     <w:p>
@@ -98,14 +128,44 @@
         <w:ind w:firstLine="0"/>
       </w:pPr>
       <w:r>
-        <w:t xml:space="preserve">"Rationalism," in the sense meant in this essay, might be understood as the idea that abstract thought, deducing answers to questions from first principles, is always superior to "mere" tradition, custom, and practical know-how. In the first half of the twentieth century, this rationalist ideal dominated elite thinking. The arts, child rearing, and business management were to be revolutionized according to rationalist precepts. In architecture and city planning, rationalism would sweep away that unnecessary clutter of old prejudices that restrained traditional architecture and customary urban organization and build the modern, functional buildings and communities that people truly needed. And, with the Soviet Union seen as setting the example, society as a whole was to be transformed into a utopia by tossing aside all attachment to atavistic customs and ancient moral relics and proceeding to design social affairs from first principles. (See, for instance, Callahan and Ikeda, 2014, for an examination of the </w:t>
+        <w:t>“</w:t>
+      </w:r>
+      <w:r>
+        <w:t>Rationalism,</w:t>
+      </w:r>
+      <w:r>
+        <w:t>”</w:t>
+      </w:r>
+      <w:r>
+        <w:t xml:space="preserve"> in the sense meant in this essay, might be understood as the idea that abstract thought, deducing answers to questions from first principles, is always superior to </w:t>
+      </w:r>
+      <w:r>
+        <w:t>“</w:t>
+      </w:r>
+      <w:r>
+        <w:t>mere</w:t>
+      </w:r>
+      <w:r>
+        <w:t>”</w:t>
+      </w:r>
+      <w:r>
+        <w:t xml:space="preserve"> tradition, custom, and practical know-how. In the first half of the twentieth century, this rationalist ideal dominated elite thinking. The arts, child rearing, and business management were to be revolutionized according to rationalist precepts. In architecture and city planning, rationalism would sweep away that unnecessary clutter of old prejudices that restrained traditional architecture and customary urban organization and build the modern, functional buildings and communities that people truly needed. And, with the Soviet Union seen as setting the example, society as a whole was to be transformed into a utopia by tossing aside all attachment to atavistic customs and ancient moral relics and proceeding to design social affairs from first principles. (See, for instance, Callahan and Ikeda, 2014, for an examination of the </w:t>
       </w:r>
       <w:r>
         <w:lastRenderedPageBreak/>
-        <w:t>deleterious effects of rationalism on urban planning, Scott, 2008, for the negative outcomes of rationalist agriculture, and Lasch, 1991, for an analysis of the rationalist damage to the family.) Hayek wrote that such a denigration of customary arrangements and exaltation of abstract reason had become so commonplace that it was typically thought that: "we should so re-design society and its institutions that all our actions will be wholly guided by known purposes. To most people these propositions seem almost self-evident and to constitute an attitude al</w:t>
-      </w:r>
-      <w:r>
-        <w:t>one worthy of a thinking being.”</w:t>
+        <w:t xml:space="preserve">deleterious effects of rationalism on urban planning, Scott, 2008, for the negative outcomes of rationalist agriculture, and Lasch, 1991, for an analysis of the rationalist damage to the family.) Hayek wrote that such a denigration of customary arrangements and exaltation of abstract reason had become so commonplace that it was typically thought that: </w:t>
+      </w:r>
+      <w:r>
+        <w:t>“</w:t>
+      </w:r>
+      <w:r>
+        <w:t>we should so re-design society and its institutions that all our actions will be wholly guided by known purposes. To most people these propositions seem almost self-evident and to constitute an attitude al</w:t>
+      </w:r>
+      <w:r>
+        <w:t>one worthy of a thinking being.</w:t>
+      </w:r>
+      <w:r>
+        <w:t>”</w:t>
       </w:r>
       <w:r>
         <w:rPr>
@@ -159,7 +219,31 @@
         <w:t>i</w:t>
       </w:r>
       <w:r>
-        <w:t xml:space="preserve">f not for the existence of a theoretical diagnosis of the malady. That diagnosis was provided by a number of theorists in the mid-twentieth century. This paper aims to compare and contrast the ideas of two of those leading critics of rationalism, F. A. Hayek and Michael Oakeshott. While each of them certainly criticized "rationalism," did each mean the same thing by it? In what senses did their analyses of the issue overlap, and in what senses did they differ? I will argue that, in fact, Hayek and Oakeshott understood the problem of rationalist thought quite differently. Furthermore, I contend, this difference is not a mere "brute fact," but can be understood as based in their differing philosophical outlooks. Clarifying these issues should provide insights into this important topic. </w:t>
+        <w:t xml:space="preserve">f not for the existence of a theoretical diagnosis of the malady. That diagnosis was provided by a number of theorists in the mid-twentieth century. This paper aims to compare and contrast the ideas of two of those leading critics of rationalism, F. A. Hayek and Michael Oakeshott. While each of them certainly criticized </w:t>
+      </w:r>
+      <w:r>
+        <w:t>“</w:t>
+      </w:r>
+      <w:r>
+        <w:t>rationalism,</w:t>
+      </w:r>
+      <w:r>
+        <w:t>”</w:t>
+      </w:r>
+      <w:r>
+        <w:t xml:space="preserve"> did each mean the same thing by it? In what senses did their analyses of the issue overlap, and in what senses did they differ? I will argue that, in fact, Hayek and Oakeshott understood the problem of rationalist thought quite differently. Furthermore, I contend, this difference is not a mere </w:t>
+      </w:r>
+      <w:r>
+        <w:t>“</w:t>
+      </w:r>
+      <w:r>
+        <w:t>brute fact,</w:t>
+      </w:r>
+      <w:r>
+        <w:t>”</w:t>
+      </w:r>
+      <w:r>
+        <w:t xml:space="preserve"> but can be understood as based in their differing philosophical outlooks. Clarifying these issues should provide insights into this important topic. </w:t>
       </w:r>
     </w:p>
     <w:p>
@@ -182,14 +266,28 @@
         <w:ind w:firstLine="0"/>
       </w:pPr>
       <w:r>
-        <w:t xml:space="preserve">Hayek and Oakeshott had a curious intellectual relationship. Their backgrounds were fairly different: Hayek was an economist, first made aware of the limits of rationalism through analyzing the hurdles facing the central planner who was supposed to rationally reorganize production in the socialist commonwealth. Oakeshott was trained as an historian, and launched his investigations of rationalism from his study of philosophical idealism. Besides frequently being paired as major 20th-century critics of rationalism, they also have in common long periods of employment at the London School of Economics, as well as prominent places, which perhaps neither desired, in the pantheon of modern conservative heroes. Nevertheless, the only references I have encountered by Oakeshott to Hayek's work are his somewhat dismissive summary of </w:t>
+        <w:t>Hayek and Oakeshott had a curious intellectual relationship. Their backgrounds were fairly different: Hayek was an economist, first made aware of the limits of rationalism through analyzing the hurdles facing the central planner who was supposed to rationally reorganize production in the socialist commonwealth. Oakeshott was trained as an historian, and launched his investigations of rationalism from his study of philosophical idealism. Besides frequently being paired as major 20th-century critics of rationalism, they also have in common long periods of employment at the London School of Economics, as well as prominent places, which perhaps neither desired, in the pantheon of modern conservative heroes. Nevertheless, the only references I have encountered by Oakeshott to Hayek</w:t>
+      </w:r>
+      <w:r>
+        <w:t>’</w:t>
+      </w:r>
+      <w:r>
+        <w:t xml:space="preserve">s work are his somewhat dismissive summary of </w:t>
       </w:r>
       <w:r>
         <w:rPr>
           <w:i/>
           <w:iCs/>
         </w:rPr>
-        <w:t>The Road to Serfdom</w:t>
+        <w:t xml:space="preserve">The </w:t>
+      </w:r>
+      <w:r>
+        <w:rPr>
+          <w:i/>
+          <w:iCs/>
+        </w:rPr>
+        <w:lastRenderedPageBreak/>
+        <w:t>Road to Serfdom</w:t>
       </w:r>
       <w:r>
         <w:t xml:space="preserve">, and a very sympathetic review of </w:t>
@@ -220,7 +318,19 @@
         <w:pStyle w:val="NormalWeb"/>
       </w:pPr>
       <w:r>
-        <w:t>Therefore, it may be useful to see what others have had to say about the relationship of Hayek's and Oakeshott's th</w:t>
+        <w:t>Therefore, it may be useful to see what others have had to say about the relationship of Hayek</w:t>
+      </w:r>
+      <w:r>
+        <w:t>’</w:t>
+      </w:r>
+      <w:r>
+        <w:t>s and Oakeshott</w:t>
+      </w:r>
+      <w:r>
+        <w:t>’</w:t>
+      </w:r>
+      <w:r>
+        <w:t>s th</w:t>
       </w:r>
       <w:r>
         <w:t>ought, before launching into my</w:t>
@@ -261,10 +371,19 @@
         <w:t xml:space="preserve"> as</w:t>
       </w:r>
       <w:r>
-        <w:t xml:space="preserve"> important to civil society, is that they were saying essentially the same thing, perhaps merely using slightly different terms. Boyd and Morrison (2007) adopt this line, noting the preference of both thinkers for "spontaneous </w:t>
-      </w:r>
-      <w:r>
-        <w:t>orders."</w:t>
+        <w:t xml:space="preserve"> important to civil society, is that they were saying essentially the same thing, perhaps merely using slightly different terms. Boyd and Morrison (2007) adopt this line, noting the preference of both thinkers for </w:t>
+      </w:r>
+      <w:r>
+        <w:t>“</w:t>
+      </w:r>
+      <w:r>
+        <w:t xml:space="preserve">spontaneous </w:t>
+      </w:r>
+      <w:r>
+        <w:t>orders.</w:t>
+      </w:r>
+      <w:r>
+        <w:t>”</w:t>
       </w:r>
       <w:r>
         <w:rPr>
@@ -290,7 +409,19 @@
         <w:t xml:space="preserve"> But</w:t>
       </w:r>
       <w:r>
-        <w:t xml:space="preserve"> the very phrase they use to connect the two in the title of their paper might give us pause, since Oakeshott never used the term "spontaneous order." </w:t>
+        <w:t xml:space="preserve"> the very phrase they use to connect the two in the title of their paper might give us pause, since Oakeshott never used the term </w:t>
+      </w:r>
+      <w:r>
+        <w:t>“</w:t>
+      </w:r>
+      <w:r>
+        <w:t>spontaneous order.</w:t>
+      </w:r>
+      <w:r>
+        <w:t>”</w:t>
+      </w:r>
+      <w:r>
+        <w:t xml:space="preserve"> </w:t>
       </w:r>
     </w:p>
     <w:p>
@@ -306,7 +437,93 @@
         <w:pStyle w:val="ExtendedQuote"/>
       </w:pPr>
       <w:r>
-        <w:t>How might we formulate the difference between Hayek and Oakeshott? Let me suggest that it might be done in terms of levels of scepticism. At the least sceptical level, the socialist actually believes that revolutionary upheaval, or some plan of social engineering, can save the world. The twentieth century was full of such moths who found the flames of abstraction irresistible, and many perished as a result. We are far from having done away with their successors. Against this kind of thing, Hayek's sceptical account of an economy as a 'discovery procedure' was an exhilarating illumination of what socialist melodramas of oppression had obscured. A society whose power was dispersed among all its individuals was the epitome of freedom. It was also, as Hayek perhaps at times overemphasized, the epitome of prosperity. At the level of proposals to engineer society so as to remove the disharmonies of inequality, Hayek's scepticism was in good working order. It was not, however, a scepticism about abstract proposals in general, and it was on this point that the Oakeshott-Hayek disagreement emerged. Oakeshott's scepticism is a philosophical distancing from any form of human folly. He interprets the Hobbesian account of Christianity in particular as dealing (as he puts it) with 'the local and transitory mischief in which the universal predicament of mankind appeared' in his time. Hayek is too close to the mischief to recognize the universal predicament.</w:t>
+        <w:t>How might we formulate the difference between Hayek and Oakeshott? Let me suggest that it might be done in terms of levels of scepticism. At the least sceptical level, the socialist actually believes that revolutionary upheaval, or some plan of social engineering, can save the world. The twentieth century was full of such moths who found the flames of abstraction irresistible, and many perished as a result. We are far from having done away with their successors. Against this kind of thing, Hayek</w:t>
+      </w:r>
+      <w:r>
+        <w:t>’</w:t>
+      </w:r>
+      <w:r>
+        <w:t xml:space="preserve">s </w:t>
+      </w:r>
+      <w:proofErr w:type="spellStart"/>
+      <w:r>
+        <w:t>sceptical</w:t>
+      </w:r>
+      <w:proofErr w:type="spellEnd"/>
+      <w:r>
+        <w:t xml:space="preserve"> account of an economy as a </w:t>
+      </w:r>
+      <w:r>
+        <w:t>‘</w:t>
+      </w:r>
+      <w:r>
+        <w:t>discovery procedure</w:t>
+      </w:r>
+      <w:r>
+        <w:t>’</w:t>
+      </w:r>
+      <w:r>
+        <w:t xml:space="preserve"> was an exhilarating illumination of what socialist melodramas of oppression had obscured. A society whose power was dispersed among all its individuals was the epitome of freedom. It was also, as Hayek perhaps at times overemphasized, the epitome of prosperity. At the level of proposals to engineer society </w:t>
+      </w:r>
+      <w:proofErr w:type="gramStart"/>
+      <w:r>
+        <w:t>so as to</w:t>
+      </w:r>
+      <w:proofErr w:type="gramEnd"/>
+      <w:r>
+        <w:t xml:space="preserve"> remove the disharmonies of inequality, Hayek</w:t>
+      </w:r>
+      <w:r>
+        <w:t>’</w:t>
+      </w:r>
+      <w:r>
+        <w:t xml:space="preserve">s </w:t>
+      </w:r>
+      <w:proofErr w:type="spellStart"/>
+      <w:r>
+        <w:t>scepticism</w:t>
+      </w:r>
+      <w:proofErr w:type="spellEnd"/>
+      <w:r>
+        <w:t xml:space="preserve"> was in good working order. It was not, however, a scepticism about abstract proposals in general, and it was on this point that the Oakeshott-Hayek disagreement emerged. Oakeshott</w:t>
+      </w:r>
+      <w:r>
+        <w:t>’</w:t>
+      </w:r>
+      <w:r>
+        <w:t xml:space="preserve">s </w:t>
+      </w:r>
+      <w:proofErr w:type="spellStart"/>
+      <w:r>
+        <w:t>scepticism</w:t>
+      </w:r>
+      <w:proofErr w:type="spellEnd"/>
+      <w:r>
+        <w:t xml:space="preserve"> is a philosophical distancing from any form of human folly. He interprets the Hobbesian account of Christianity </w:t>
+      </w:r>
+      <w:proofErr w:type="gramStart"/>
+      <w:r>
+        <w:t>in particular as</w:t>
+      </w:r>
+      <w:proofErr w:type="gramEnd"/>
+      <w:r>
+        <w:t xml:space="preserve"> dealing (as he puts it) with </w:t>
+      </w:r>
+      <w:r>
+        <w:t>‘</w:t>
+      </w:r>
+      <w:r>
+        <w:t xml:space="preserve">the local and transitory mischief in </w:t>
+      </w:r>
+      <w:r>
+        <w:lastRenderedPageBreak/>
+        <w:t>which the universal predicament of mankind appeared</w:t>
+      </w:r>
+      <w:r>
+        <w:t>’</w:t>
+      </w:r>
+      <w:r>
+        <w:t xml:space="preserve"> in his time. Hayek is too close to the mischief to recognize the universal predicament.</w:t>
       </w:r>
       <w:r>
         <w:rPr>
@@ -331,7 +548,24 @@
       </w:r>
       <w:proofErr w:type="gramEnd"/>
       <w:r>
-        <w:t xml:space="preserve"> to finger "levels of scepticism" as the key difference, but his noting that there is an important difference is accurate. </w:t>
+        <w:t xml:space="preserve"> to finger </w:t>
+      </w:r>
+      <w:r>
+        <w:t>“</w:t>
+      </w:r>
+      <w:r>
+        <w:t xml:space="preserve">levels of </w:t>
+      </w:r>
+      <w:proofErr w:type="spellStart"/>
+      <w:r>
+        <w:t>scepticism</w:t>
+      </w:r>
+      <w:proofErr w:type="spellEnd"/>
+      <w:r>
+        <w:t>”</w:t>
+      </w:r>
+      <w:r>
+        <w:t xml:space="preserve"> as the key difference, but his noting that there is an important difference is accurate. </w:t>
       </w:r>
     </w:p>
     <w:p>
@@ -339,7 +573,45 @@
         <w:pStyle w:val="NormalWeb"/>
       </w:pPr>
       <w:r>
-        <w:t>But the most important precursor of this paper is Chor-yung Cheung's (2014) "The Critique of Rationalism and the Defense of Individuality: Oakeshott and Hayek." In it, he presents a keenly insightful analysis of how Oakeshott's understanding of rationalism differs from Hayek's. In fact, his analysis is close enough to that offered in this paper that, were it not for the fact that he never explicitly identifies the basis of the differences h</w:t>
+        <w:t xml:space="preserve">But the most important precursor of this paper is </w:t>
+      </w:r>
+      <w:proofErr w:type="spellStart"/>
+      <w:r>
+        <w:t>Chor-yung</w:t>
+      </w:r>
+      <w:proofErr w:type="spellEnd"/>
+      <w:r>
+        <w:t xml:space="preserve"> Cheung</w:t>
+      </w:r>
+      <w:r>
+        <w:t>’</w:t>
+      </w:r>
+      <w:r>
+        <w:t xml:space="preserve">s (2014) </w:t>
+      </w:r>
+      <w:r>
+        <w:t>“</w:t>
+      </w:r>
+      <w:r>
+        <w:t>The Critique of Rationalism and the Defense of Individuality: Oakeshott and Hayek.</w:t>
+      </w:r>
+      <w:r>
+        <w:t>”</w:t>
+      </w:r>
+      <w:r>
+        <w:t xml:space="preserve"> In it, he presents a keenly insightful analysis of how Oakeshott</w:t>
+      </w:r>
+      <w:r>
+        <w:t>’</w:t>
+      </w:r>
+      <w:r>
+        <w:t>s understanding of rationalism differs from Hayek</w:t>
+      </w:r>
+      <w:r>
+        <w:t>’</w:t>
+      </w:r>
+      <w:r>
+        <w:t>s. In fact, his analysis is close enough to that offered in this paper that, were it not for the fact that he never explicitly identifies the basis of the differences h</w:t>
       </w:r>
       <w:r>
         <w:t>e highlights, this paper would have been superfluous</w:t>
@@ -353,10 +625,22 @@
         <w:pStyle w:val="NormalWeb"/>
       </w:pPr>
       <w:r>
-        <w:t>Cheung begins by noting that Hayek and Oakeshott share "the preference for emerging practices to deliber</w:t>
-      </w:r>
-      <w:r>
-        <w:t>ately designed institutions”:</w:t>
+        <w:t xml:space="preserve">Cheung begins by noting that Hayek and Oakeshott share </w:t>
+      </w:r>
+      <w:r>
+        <w:t>“</w:t>
+      </w:r>
+      <w:r>
+        <w:t>the preference for emerging practices to deliber</w:t>
+      </w:r>
+      <w:r>
+        <w:t>ately designed institutions</w:t>
+      </w:r>
+      <w:r>
+        <w:t>”</w:t>
+      </w:r>
+      <w:r>
+        <w:t>:</w:t>
       </w:r>
       <w:r>
         <w:t xml:space="preserve"> thus, the common albeit superficial impression that the two must be talking about pretty much the same thing.</w:t>
@@ -376,10 +660,27 @@
         <w:endnoteReference w:id="4"/>
       </w:r>
       <w:r>
-        <w:t xml:space="preserve"> Nevertheless, he continues, "there are important differences between the two as regards the respecti</w:t>
-      </w:r>
-      <w:r>
-        <w:t>ve critiques of Rationalism..."</w:t>
+        <w:t xml:space="preserve"> Nevertheless, he continues, </w:t>
+      </w:r>
+      <w:r>
+        <w:t>“</w:t>
+      </w:r>
+      <w:r>
+        <w:t xml:space="preserve">there are important differences between the two </w:t>
+      </w:r>
+      <w:proofErr w:type="gramStart"/>
+      <w:r>
+        <w:t>as regards</w:t>
+      </w:r>
+      <w:proofErr w:type="gramEnd"/>
+      <w:r>
+        <w:t xml:space="preserve"> the respecti</w:t>
+      </w:r>
+      <w:r>
+        <w:t>ve critiques of Rationalism...</w:t>
+      </w:r>
+      <w:r>
+        <w:t>”</w:t>
       </w:r>
       <w:r>
         <w:rPr>
@@ -394,7 +695,19 @@
         <w:pStyle w:val="NormalWeb"/>
       </w:pPr>
       <w:r>
-        <w:t xml:space="preserve">In fact, Oakeshott's claim about Hayek's </w:t>
+        <w:t>In fact, Oakeshott</w:t>
+      </w:r>
+      <w:r>
+        <w:t>’</w:t>
+      </w:r>
+      <w:r>
+        <w:t>s claim about Hayek</w:t>
+      </w:r>
+      <w:r>
+        <w:t>’</w:t>
+      </w:r>
+      <w:r>
+        <w:t xml:space="preserve">s </w:t>
       </w:r>
       <w:r>
         <w:rPr>
@@ -404,16 +717,37 @@
         <w:t>The Road to Serfdom</w:t>
       </w:r>
       <w:r>
-        <w:t>, that "A plan to resist all planning may</w:t>
-      </w:r>
-      <w:r>
-        <w:t xml:space="preserve"> </w:t>
-      </w:r>
-      <w:r>
-        <w:t>be better than its opposite, but it belongs to the same style of politics," is correct. As Cheung puts it, Hayek is "employing an ideology... or a doctrine derived from abstract political principles to defend individual freedom and Western civilization</w:t>
-      </w:r>
-      <w:r>
-        <w:t>.”</w:t>
+        <w:t xml:space="preserve">, that </w:t>
+      </w:r>
+      <w:r>
+        <w:t>“</w:t>
+      </w:r>
+      <w:r>
+        <w:t>A plan to resist all planning may</w:t>
+      </w:r>
+      <w:r>
+        <w:t xml:space="preserve"> </w:t>
+      </w:r>
+      <w:r>
+        <w:t>be better than its opposite, but it belongs to the same style of politics,</w:t>
+      </w:r>
+      <w:r>
+        <w:t>”</w:t>
+      </w:r>
+      <w:r>
+        <w:t xml:space="preserve"> is correct. As Cheung puts it, Hayek is </w:t>
+      </w:r>
+      <w:r>
+        <w:t>“</w:t>
+      </w:r>
+      <w:r>
+        <w:t>employing an ideology... or a doctrine derived from abstract political principles to defend individual freedom and Western civilization</w:t>
+      </w:r>
+      <w:r>
+        <w:t>.</w:t>
+      </w:r>
+      <w:r>
+        <w:t>”</w:t>
       </w:r>
       <w:r>
         <w:rPr>
@@ -435,10 +769,19 @@
         <w:pStyle w:val="NormalWeb"/>
       </w:pPr>
       <w:r>
-        <w:t>Cheung continues: "The problem with Rationalism, according to Oakeshott, is that it does not recognize practical knowledge as knowledge at all, and it asserts that only tech</w:t>
-      </w:r>
-      <w:r>
-        <w:t>nical knowledge is rational..."</w:t>
+        <w:t xml:space="preserve">Cheung continues: </w:t>
+      </w:r>
+      <w:r>
+        <w:t>“</w:t>
+      </w:r>
+      <w:r>
+        <w:t>The problem with Rationalism, according to Oakeshott, is that it does not recognize practical knowledge as knowledge at all, and it asserts that only tech</w:t>
+      </w:r>
+      <w:r>
+        <w:t>nical knowledge is rational...</w:t>
+      </w:r>
+      <w:r>
+        <w:t>”</w:t>
       </w:r>
       <w:r>
         <w:rPr>
@@ -461,10 +804,25 @@
         <w:t xml:space="preserve"> </w:t>
       </w:r>
       <w:r>
-        <w:t>As though Hayek were seeking to illustrate this problem, Cheung quotes him claiming "one should not 'disdain to seek assistance from whatever nonrational institutions or</w:t>
-      </w:r>
-      <w:r>
-        <w:t xml:space="preserve"> habits have proven their worth.”</w:t>
+        <w:t xml:space="preserve">As though Hayek were seeking to illustrate this problem, Cheung quotes him claiming </w:t>
+      </w:r>
+      <w:r>
+        <w:t>“</w:t>
+      </w:r>
+      <w:r>
+        <w:t xml:space="preserve">one should not </w:t>
+      </w:r>
+      <w:r>
+        <w:t>‘</w:t>
+      </w:r>
+      <w:r>
+        <w:t>disdain to seek assistance from whatever nonrational institutions or</w:t>
+      </w:r>
+      <w:r>
+        <w:t xml:space="preserve"> habits have proven their worth.</w:t>
+      </w:r>
+      <w:r>
+        <w:t>”</w:t>
       </w:r>
       <w:r>
         <w:rPr>
@@ -487,7 +845,42 @@
         <w:t xml:space="preserve"> </w:t>
       </w:r>
       <w:r>
-        <w:t xml:space="preserve">The difference here is that Hayek, despite his critique of what he sees as 'rationalism,' still accepts the rationalist's erroneous claim that only abstract reasoning is rational, while practical knowledge is "nonrational." </w:t>
+        <w:t xml:space="preserve">The difference here is that Hayek, despite his critique of what he sees as </w:t>
+      </w:r>
+      <w:r>
+        <w:t>‘</w:t>
+      </w:r>
+      <w:r>
+        <w:t>rationalism,</w:t>
+      </w:r>
+      <w:r>
+        <w:t>’</w:t>
+      </w:r>
+      <w:r>
+        <w:t xml:space="preserve"> still accepts the rationalist</w:t>
+      </w:r>
+      <w:r>
+        <w:t>’</w:t>
+      </w:r>
+      <w:r>
+        <w:t xml:space="preserve">s erroneous claim that only abstract reasoning is rational, while practical knowledge is </w:t>
+      </w:r>
+      <w:r>
+        <w:t>“</w:t>
+      </w:r>
+      <w:proofErr w:type="spellStart"/>
+      <w:r>
+        <w:t>nonrational</w:t>
+      </w:r>
+      <w:proofErr w:type="spellEnd"/>
+      <w:r>
+        <w:t>.</w:t>
+      </w:r>
+      <w:r>
+        <w:t>”</w:t>
+      </w:r>
+      <w:r>
+        <w:t xml:space="preserve"> </w:t>
       </w:r>
     </w:p>
     <w:p>
@@ -495,7 +888,21 @@
         <w:pStyle w:val="NormalWeb"/>
       </w:pPr>
       <w:r>
-        <w:t xml:space="preserve">Cheung illustrates Oakeshott's view using the particular example of morality: </w:t>
+        <w:t>Cheung illustrates Oakeshott</w:t>
+      </w:r>
+      <w:r>
+        <w:t>’</w:t>
+      </w:r>
+      <w:r>
+        <w:t xml:space="preserve">s view using the </w:t>
+      </w:r>
+      <w:proofErr w:type="gramStart"/>
+      <w:r>
+        <w:t>particular example</w:t>
+      </w:r>
+      <w:proofErr w:type="gramEnd"/>
+      <w:r>
+        <w:t xml:space="preserve"> of morality: </w:t>
       </w:r>
     </w:p>
     <w:p>
@@ -504,6 +911,7 @@
         <w:divId w:val="102576315"/>
       </w:pPr>
       <w:r>
+        <w:lastRenderedPageBreak/>
         <w:t xml:space="preserve">Oakeshott tries to show that while the dominant reflective mode of morality in the West appears to be very self conscious, rational and scientific, </w:t>
       </w:r>
       <w:r>
@@ -550,16 +958,43 @@
         <w:ind w:firstLine="0"/>
       </w:pPr>
       <w:r>
-        <w:t>Cheung indicates Hayek's mistake in thinking that we are "unconsciously following a rule" in activit</w:t>
+        <w:t>Cheung indicates Hayek</w:t>
+      </w:r>
+      <w:r>
+        <w:t>’</w:t>
+      </w:r>
+      <w:r>
+        <w:t xml:space="preserve">s mistake in thinking that we are </w:t>
+      </w:r>
+      <w:r>
+        <w:t>“</w:t>
+      </w:r>
+      <w:r>
+        <w:t>unconsciously following a rule</w:t>
+      </w:r>
+      <w:r>
+        <w:t>”</w:t>
+      </w:r>
+      <w:r>
+        <w:t xml:space="preserve"> in activit</w:t>
       </w:r>
       <w:r>
         <w:t>i</w:t>
       </w:r>
       <w:r>
-        <w:t>es like riding a bicycle or playing billiards, without quite being able to put his finger on what exactly the mistake is: "but it is not entirely clear in what sense riding a bicycle should be understood as following the laws of mechanics</w:t>
-      </w:r>
-      <w:r>
-        <w:t>.”</w:t>
+        <w:t xml:space="preserve">es like riding a bicycle or playing billiards, without quite being able to put his finger on what exactly the mistake is: </w:t>
+      </w:r>
+      <w:r>
+        <w:t>“</w:t>
+      </w:r>
+      <w:r>
+        <w:t>but it is not entirely clear in what sense riding a bicycle should be understood as following the laws of mechanics</w:t>
+      </w:r>
+      <w:r>
+        <w:t>.</w:t>
+      </w:r>
+      <w:r>
+        <w:t>”</w:t>
       </w:r>
       <w:r>
         <w:rPr>
@@ -580,10 +1015,25 @@
         <w:pStyle w:val="NormalWeb"/>
       </w:pPr>
       <w:r>
-        <w:t>Cheung comes perilously close to obviating the need for this paper when he notes that "Hayek's philosophical perspective it is very likely blind to a lot of the things that Oakeshott has said regarding the poetic character of human activity</w:t>
-      </w:r>
-      <w:r>
-        <w:t>.”</w:t>
+        <w:t xml:space="preserve">Cheung comes perilously close to obviating the need for this paper when he notes that </w:t>
+      </w:r>
+      <w:r>
+        <w:t>“</w:t>
+      </w:r>
+      <w:r>
+        <w:t>Hayek</w:t>
+      </w:r>
+      <w:r>
+        <w:t>’</w:t>
+      </w:r>
+      <w:r>
+        <w:t>s philosophical perspective it is very likely blind to a lot of the things that Oakeshott has said regarding the poetic character of human activity</w:t>
+      </w:r>
+      <w:r>
+        <w:t>.</w:t>
+      </w:r>
+      <w:r>
+        <w:t>”</w:t>
       </w:r>
       <w:r>
         <w:rPr>
@@ -593,7 +1043,19 @@
         <w:endnoteReference w:id="11"/>
       </w:r>
       <w:r>
-        <w:t xml:space="preserve"> But he never makes explicit what it is that is different between Hayek's philosophical perspective and Oakeshott's. And thus, the remainder of this essay, which will proceed by turning first to Hayek on rationalism. </w:t>
+        <w:t xml:space="preserve"> But he never makes explicit what it is that is different between Hayek</w:t>
+      </w:r>
+      <w:r>
+        <w:t>’</w:t>
+      </w:r>
+      <w:r>
+        <w:t>s philosophical perspective and Oakeshott</w:t>
+      </w:r>
+      <w:r>
+        <w:t>’</w:t>
+      </w:r>
+      <w:r>
+        <w:t xml:space="preserve">s. And thus, the remainder of this essay, which will proceed by turning first to Hayek on rationalism. </w:t>
       </w:r>
     </w:p>
     <w:p>
@@ -616,7 +1078,101 @@
         <w:ind w:firstLine="0"/>
       </w:pPr>
       <w:r>
-        <w:t xml:space="preserve">Hayek's philosophy, while never articulated at great length, appears to have been a variety of "emergent phenomena" materialism. In his view, reason was not an aspect of human activities in general, but only emerged in the process of abstracting from "sensory input" any number of scientific laws, legal rules, heuristics for deciding on practical courses of action, and so on. Working from this base, Hayek criticized "rationalism" as a failure to recognize how limited reason is in its application. The "abuse of reason" consists in trying to use our rationality to direct irrational (or, at best, "ecologically rational") processes it cannot fully grasp, such as the historical development of our customs, norms, conventions and institutions. For Hayek, in particular, historical situations cannot be rationally understood, since, for him, reason is identical to abstract thought. Hayek did famously stress the importance of knowledge of "the particular circumstances of time and place" (in "The Use of Knowledge in Society"), but it is unclear how his epistemology makes such knowledge possible. </w:t>
+        <w:t>Hayek</w:t>
+      </w:r>
+      <w:r>
+        <w:t>’</w:t>
+      </w:r>
+      <w:r>
+        <w:t xml:space="preserve">s philosophy, while never articulated at great length, appears to have been a variety of </w:t>
+      </w:r>
+      <w:r>
+        <w:t>“</w:t>
+      </w:r>
+      <w:r>
+        <w:t>emergent phenomena</w:t>
+      </w:r>
+      <w:r>
+        <w:t>”</w:t>
+      </w:r>
+      <w:r>
+        <w:t xml:space="preserve"> materialism. In his view, reason was not an aspect of human activities in general, but only emerged in the process of abstracting from </w:t>
+      </w:r>
+      <w:r>
+        <w:t>“</w:t>
+      </w:r>
+      <w:r>
+        <w:t>sensory input</w:t>
+      </w:r>
+      <w:r>
+        <w:t>”</w:t>
+      </w:r>
+      <w:r>
+        <w:t xml:space="preserve"> any number of scientific laws, legal rules, heuristics for deciding on practical courses of action, and so on. Working from this base, Hayek criticized </w:t>
+      </w:r>
+      <w:r>
+        <w:t>“</w:t>
+      </w:r>
+      <w:r>
+        <w:t>rationalism</w:t>
+      </w:r>
+      <w:r>
+        <w:t>”</w:t>
+      </w:r>
+      <w:r>
+        <w:t xml:space="preserve"> as a failure to recognize how limited reason is in its application. The </w:t>
+      </w:r>
+      <w:r>
+        <w:t>“</w:t>
+      </w:r>
+      <w:r>
+        <w:t>abuse of reason</w:t>
+      </w:r>
+      <w:r>
+        <w:t>”</w:t>
+      </w:r>
+      <w:r>
+        <w:t xml:space="preserve"> consists in trying to use our rationality to direct irrational (or, at best, </w:t>
+      </w:r>
+      <w:r>
+        <w:t>“</w:t>
+      </w:r>
+      <w:r>
+        <w:t>ecologically rational</w:t>
+      </w:r>
+      <w:r>
+        <w:t>”</w:t>
+      </w:r>
+      <w:r>
+        <w:t xml:space="preserve">) processes it cannot fully grasp, such as the historical development of our customs, norms, conventions and institutions. For Hayek, in particular, historical situations cannot be rationally understood, since, for him, reason is identical to abstract thought. Hayek did famously stress the importance of knowledge of </w:t>
+      </w:r>
+      <w:r>
+        <w:t>“</w:t>
+      </w:r>
+      <w:r>
+        <w:t xml:space="preserve">the particular </w:t>
+      </w:r>
+      <w:r>
+        <w:lastRenderedPageBreak/>
+        <w:t>circumstances of time and place</w:t>
+      </w:r>
+      <w:r>
+        <w:t>”</w:t>
+      </w:r>
+      <w:r>
+        <w:t xml:space="preserve"> (in </w:t>
+      </w:r>
+      <w:r>
+        <w:t>“</w:t>
+      </w:r>
+      <w:r>
+        <w:t>The Use of Knowledge in Society</w:t>
+      </w:r>
+      <w:r>
+        <w:t>”</w:t>
+      </w:r>
+      <w:r>
+        <w:t xml:space="preserve">), but it is unclear how his epistemology makes such knowledge possible. </w:t>
       </w:r>
     </w:p>
     <w:p>
@@ -639,7 +1195,31 @@
         <w:ind w:firstLine="0"/>
       </w:pPr>
       <w:r>
-        <w:t xml:space="preserve">Hayek first began moving away from technical economics and into broader issues of social philosophy with his justly famed essays, "Economics and Knowledge" (1937) and "The Use of Knowledge in Society" (1945). In the first of these essays, Hayek recognizes the limitations of the abstractions of formal economic analysis in the following passage: </w:t>
+        <w:t xml:space="preserve">Hayek first began moving away from technical economics and into broader issues of social philosophy with his justly famed essays, </w:t>
+      </w:r>
+      <w:r>
+        <w:t>“</w:t>
+      </w:r>
+      <w:r>
+        <w:t>Economics and Knowledge</w:t>
+      </w:r>
+      <w:r>
+        <w:t>”</w:t>
+      </w:r>
+      <w:r>
+        <w:t xml:space="preserve"> (1937) and </w:t>
+      </w:r>
+      <w:r>
+        <w:t>“</w:t>
+      </w:r>
+      <w:r>
+        <w:t>The Use of Knowledge in Society</w:t>
+      </w:r>
+      <w:r>
+        <w:t>”</w:t>
+      </w:r>
+      <w:r>
+        <w:t xml:space="preserve"> (1945). In the first of these essays, Hayek recognizes the limitations of the abstractions of formal economic analysis in the following passage: </w:t>
       </w:r>
     </w:p>
     <w:p>
@@ -720,7 +1300,32 @@
         <w:ind w:firstLine="0"/>
       </w:pPr>
       <w:r>
-        <w:t xml:space="preserve">In "The Use of Knowledge in Society," Hayek furthers his exploration of the social aspect of economic decision making begun in "Economics and Knowledge." He notes that economic knowledge is dispersed, rather than concentrated in a single mind or even a single organization: </w:t>
+        <w:lastRenderedPageBreak/>
+        <w:t xml:space="preserve">In </w:t>
+      </w:r>
+      <w:r>
+        <w:t>“</w:t>
+      </w:r>
+      <w:r>
+        <w:t>The Use of Knowledge in Society,</w:t>
+      </w:r>
+      <w:r>
+        <w:t>”</w:t>
+      </w:r>
+      <w:r>
+        <w:t xml:space="preserve"> Hayek furthers his exploration of the social aspect of economic decision making begun in </w:t>
+      </w:r>
+      <w:r>
+        <w:t>“</w:t>
+      </w:r>
+      <w:r>
+        <w:t>Economics and Knowledge.</w:t>
+      </w:r>
+      <w:r>
+        <w:t>”</w:t>
+      </w:r>
+      <w:r>
+        <w:t xml:space="preserve"> He notes that economic knowledge is dispersed, rather than concentrated in a single mind or even a single organization: </w:t>
       </w:r>
     </w:p>
     <w:p>
@@ -747,7 +1352,19 @@
         <w:ind w:firstLine="0"/>
       </w:pPr>
       <w:r>
-        <w:t xml:space="preserve">In another passage, Hayek nearly hits upon the idea of the "concrete universal": </w:t>
+        <w:t xml:space="preserve">In another passage, Hayek nearly hits upon the idea of the </w:t>
+      </w:r>
+      <w:r>
+        <w:t>“</w:t>
+      </w:r>
+      <w:r>
+        <w:t>concrete universal</w:t>
+      </w:r>
+      <w:r>
+        <w:t>”</w:t>
+      </w:r>
+      <w:r>
+        <w:t xml:space="preserve">: </w:t>
       </w:r>
     </w:p>
     <w:p>
@@ -802,7 +1419,13 @@
         <w:ind w:firstLine="0"/>
       </w:pPr>
       <w:r>
-        <w:t xml:space="preserve">But Hayek's philosophical perspective does not allow him to fully appreciate his own quite salutary insights, and we will demonstrate why in what follows. </w:t>
+        <w:t>But Hayek</w:t>
+      </w:r>
+      <w:r>
+        <w:t>’</w:t>
+      </w:r>
+      <w:r>
+        <w:t xml:space="preserve">s philosophical perspective does not allow him to fully appreciate his own quite salutary insights, and we will demonstrate why in what follows. </w:t>
       </w:r>
     </w:p>
     <w:p>
@@ -844,7 +1467,11 @@
         <w:t xml:space="preserve"> Sensory Order</w:t>
       </w:r>
       <w:r>
-        <w:t xml:space="preserve">, Hayek tries to trace how thought itself, which for him means abstract thought, can arise from entirely thoughtless processes. But he has left himself here a conundrum that I suggest is impossible to solve: How in the world can any sensible abstraction be drawn from a welter of particulars that are, in and of themselves, not susceptible to being understood? </w:t>
+        <w:t xml:space="preserve">, Hayek tries to trace how thought itself, which for him means abstract thought, can arise from entirely thoughtless processes. But he has left himself here a conundrum </w:t>
+      </w:r>
+      <w:r>
+        <w:lastRenderedPageBreak/>
+        <w:t xml:space="preserve">that I suggest is impossible to solve: How in the world can any sensible abstraction be drawn from a welter of particulars that are, in and of themselves, not susceptible to being understood? </w:t>
       </w:r>
     </w:p>
     <w:p>
@@ -908,12 +1535,15 @@
       </w:r>
       <w:r>
         <w:rPr>
-          <w:rStyle w:val="FootnoteReference"/>
-        </w:rPr>
-        <w:footnoteReference w:id="1"/>
-      </w:r>
-      <w:r>
-        <w:t xml:space="preserve">: </w:t>
+          <w:rStyle w:val="EndnoteReference"/>
+        </w:rPr>
+        <w:endnoteReference w:id="18"/>
+      </w:r>
+      <w:r>
+        <w:t>:</w:t>
+      </w:r>
+      <w:r>
+        <w:t xml:space="preserve"> </w:t>
       </w:r>
     </w:p>
     <w:p>
@@ -939,7 +1569,10 @@
         <w:t>There can be little doubt, however, that the distinct conscious picture of particular phenomena is always embedded, or surrounded by a semiconscious and more shadowy outline of t</w:t>
       </w:r>
       <w:r>
-        <w:t>he rest of the surroundings..."</w:t>
+        <w:t>he rest of the surroundings...</w:t>
+      </w:r>
+      <w:r>
+        <w:t>”</w:t>
       </w:r>
       <w:r>
         <w:rPr>
@@ -947,7 +1580,7 @@
           <w:rFonts w:eastAsia="Times New Roman"/>
           <w:sz w:val="24"/>
         </w:rPr>
-        <w:endnoteReference w:id="18"/>
+        <w:endnoteReference w:id="19"/>
       </w:r>
     </w:p>
     <w:p>
@@ -956,17 +1589,72 @@
         <w:ind w:firstLine="0"/>
       </w:pPr>
       <w:r>
-        <w:t xml:space="preserve">Hayek's thought runs aground in this regard because he had not recognized the significance of the revolution in philosophy initiated by Hegel: he had not grasped the idea of the "concrete universal." On the other hand, Oakeshott's critique of rationalism is based upon that very concept. (Claes Ryn describes Hegel's contribution here: "Among the thinkers who prepared the way for a new, more subtle understanding of the relationship of the universal to the particular, Hegel stands out </w:t>
-      </w:r>
-      <w:r>
-        <w:t>as a groundbreaking figure..."</w:t>
-      </w:r>
-      <w:r>
-        <w:rPr>
-          <w:rStyle w:val="EndnoteReference"/>
-          <w:rFonts w:eastAsia="Times New Roman"/>
-        </w:rPr>
-        <w:endnoteReference w:id="19"/>
+        <w:t>Hayek</w:t>
+      </w:r>
+      <w:r>
+        <w:t>’</w:t>
+      </w:r>
+      <w:r>
+        <w:t xml:space="preserve">s thought runs aground in this regard because he had not recognized the significance of the revolution in philosophy initiated by Hegel: he had not grasped the idea of the </w:t>
+      </w:r>
+      <w:r>
+        <w:t>“</w:t>
+      </w:r>
+      <w:r>
+        <w:t>concrete universal.</w:t>
+      </w:r>
+      <w:r>
+        <w:t>”</w:t>
+      </w:r>
+      <w:r>
+        <w:t xml:space="preserve"> On the other hand, Oakeshott</w:t>
+      </w:r>
+      <w:r>
+        <w:t>’</w:t>
+      </w:r>
+      <w:r>
+        <w:t>s critique of rationalism is based upon that very concept. (</w:t>
+      </w:r>
+      <w:proofErr w:type="spellStart"/>
+      <w:r>
+        <w:t>Claes</w:t>
+      </w:r>
+      <w:proofErr w:type="spellEnd"/>
+      <w:r>
+        <w:t xml:space="preserve"> </w:t>
+      </w:r>
+      <w:proofErr w:type="spellStart"/>
+      <w:r>
+        <w:t>Ryn</w:t>
+      </w:r>
+      <w:proofErr w:type="spellEnd"/>
+      <w:r>
+        <w:t xml:space="preserve"> describes Hegel</w:t>
+      </w:r>
+      <w:r>
+        <w:t>’</w:t>
+      </w:r>
+      <w:r>
+        <w:t xml:space="preserve">s contribution here: </w:t>
+      </w:r>
+      <w:r>
+        <w:t>“</w:t>
+      </w:r>
+      <w:r>
+        <w:t xml:space="preserve">Among the thinkers who prepared the way for a new, more subtle understanding of the relationship of the universal to the particular, Hegel stands out </w:t>
+      </w:r>
+      <w:r>
+        <w:t>as a groundbreaking figure...</w:t>
+      </w:r>
+      <w:r>
+        <w:t>”</w:t>
+      </w:r>
+      <w:r>
+        <w:rPr>
+          <w:rStyle w:val="EndnoteReference"/>
+          <w:rFonts w:eastAsia="Times New Roman"/>
+        </w:rPr>
+        <w:endnoteReference w:id="20"/>
       </w:r>
       <w:r>
         <w:t>)</w:t>
@@ -986,7 +1674,19 @@
         <w:rPr>
           <w:rFonts w:eastAsia="Times New Roman"/>
         </w:rPr>
-        <w:t xml:space="preserve">Hayek's Critique of Conservatism </w:t>
+        <w:t>Hayek</w:t>
+      </w:r>
+      <w:r>
+        <w:rPr>
+          <w:rFonts w:eastAsia="Times New Roman"/>
+        </w:rPr>
+        <w:t>’</w:t>
+      </w:r>
+      <w:r>
+        <w:rPr>
+          <w:rFonts w:eastAsia="Times New Roman"/>
+        </w:rPr>
+        <w:t xml:space="preserve">s Critique of Conservatism </w:t>
       </w:r>
     </w:p>
     <w:p>
@@ -995,7 +1695,25 @@
         <w:ind w:firstLine="0"/>
       </w:pPr>
       <w:r>
-        <w:t xml:space="preserve">Hayek's essay "Why I Am Not a Conservative," which was published as a postscript in </w:t>
+        <w:t>Hayek</w:t>
+      </w:r>
+      <w:r>
+        <w:t>’</w:t>
+      </w:r>
+      <w:r>
+        <w:t xml:space="preserve">s essay </w:t>
+      </w:r>
+      <w:r>
+        <w:t>“</w:t>
+      </w:r>
+      <w:r>
+        <w:t>Why I Am Not a Conservative,</w:t>
+      </w:r>
+      <w:r>
+        <w:t>”</w:t>
+      </w:r>
+      <w:r>
+        <w:t xml:space="preserve"> which was published as a postscript in </w:t>
       </w:r>
       <w:r>
         <w:rPr>
@@ -1005,17 +1723,30 @@
         <w:t>The Constitution of Liberty</w:t>
       </w:r>
       <w:r>
-        <w:t>, can be taken as an implicit criticism of Oakeshott. Hayek opens by acknowledging the virtue he detects in the conservative political stance, writing: "Conservatism proper is a legitimate, probably necessary, and certainly widespread attitude of opposition to drastic change. It has, since the French Revolution, for a century and a half played an impor</w:t>
-      </w:r>
-      <w:r>
-        <w:t>tant role in European politics."</w:t>
-      </w:r>
-      <w:r>
-        <w:rPr>
-          <w:rStyle w:val="EndnoteReference"/>
-          <w:rFonts w:eastAsia="Times New Roman"/>
-        </w:rPr>
-        <w:endnoteReference w:id="20"/>
+        <w:t xml:space="preserve">, can be taken as an implicit criticism of Oakeshott. Hayek opens by </w:t>
+      </w:r>
+      <w:r>
+        <w:lastRenderedPageBreak/>
+        <w:t xml:space="preserve">acknowledging the virtue he detects in the conservative political stance, writing: </w:t>
+      </w:r>
+      <w:r>
+        <w:t>“</w:t>
+      </w:r>
+      <w:r>
+        <w:t>Conservatism proper is a legitimate, probably necessary, and certainly widespread attitude of opposition to drastic change. It has, since the French Revolution, for a century and a half played an impor</w:t>
+      </w:r>
+      <w:r>
+        <w:t>tant role in European politics.</w:t>
+      </w:r>
+      <w:r>
+        <w:t>”</w:t>
+      </w:r>
+      <w:r>
+        <w:rPr>
+          <w:rStyle w:val="EndnoteReference"/>
+          <w:rFonts w:eastAsia="Times New Roman"/>
+        </w:rPr>
+        <w:endnoteReference w:id="21"/>
       </w:r>
       <w:r>
         <w:t xml:space="preserve"> </w:t>
@@ -1027,7 +1758,19 @@
         <w:t>acknowledgement</w:t>
       </w:r>
       <w:r>
-        <w:t xml:space="preserve">, he has only "two cheers" for conservatism, as he continues: </w:t>
+        <w:t xml:space="preserve">, he has only </w:t>
+      </w:r>
+      <w:r>
+        <w:t>“</w:t>
+      </w:r>
+      <w:r>
+        <w:t>two cheers</w:t>
+      </w:r>
+      <w:r>
+        <w:t>”</w:t>
+      </w:r>
+      <w:r>
+        <w:t xml:space="preserve"> for conservatism, as he continues: </w:t>
       </w:r>
     </w:p>
     <w:p>
@@ -1036,7 +1779,19 @@
         <w:divId w:val="1330910987"/>
       </w:pPr>
       <w:r>
-        <w:t>Let me now state what seems to me the decisive objection to any conservatism which deserves to be called such. It is that by its very nature it cannot offer an alternative to the direction in which we are moving. It may succeed by its resistance to current tendencies in slowing down undesirable developments, but, since it does not indicate another direction, it cannot prevent their continuance. It has, for this reason, invariably been the fate of conservatism to be dragged along a path not of its own choosing. The tug of war between conservatives and progressives can only affect the speed, not the direction, of contemporary developments. But, though there is a need for a 'brake on the vehicle of progress', I personally cannot be content with sim</w:t>
+        <w:t xml:space="preserve">Let me now state what seems to me the decisive objection to any conservatism which deserves to be called such. It is that by its very nature it cannot offer an alternative to the direction in which we are moving. It may succeed by its resistance to current tendencies in slowing down undesirable developments, but, since it does not indicate another direction, it cannot prevent their continuance. It has, for this reason, invariably been the fate of conservatism to be dragged along a path not of its own choosing. The tug of war between conservatives and progressives can only affect the speed, not the direction, of contemporary developments. But, though there is a need for a </w:t>
+      </w:r>
+      <w:r>
+        <w:t>‘</w:t>
+      </w:r>
+      <w:r>
+        <w:t>brake on the vehicle of progress</w:t>
+      </w:r>
+      <w:r>
+        <w:t>’</w:t>
+      </w:r>
+      <w:r>
+        <w:t>, I personally cannot be content with sim</w:t>
       </w:r>
       <w:r>
         <w:t>ply helping to apply the brake.</w:t>
@@ -1047,7 +1802,7 @@
           <w:rFonts w:eastAsia="Times New Roman"/>
           <w:sz w:val="24"/>
         </w:rPr>
-        <w:endnoteReference w:id="21"/>
+        <w:endnoteReference w:id="22"/>
       </w:r>
     </w:p>
     <w:p>
@@ -1056,7 +1811,37 @@
         <w:ind w:firstLine="0"/>
       </w:pPr>
       <w:r>
-        <w:t>But when Hayek contends that a conservative stance "does not indicate another direction," he misses Oakeshott's point about the "intimations" that any tradition contains, intimations that in</w:t>
+        <w:t xml:space="preserve">But when Hayek contends that a conservative stance </w:t>
+      </w:r>
+      <w:r>
+        <w:t>“</w:t>
+      </w:r>
+      <w:r>
+        <w:t>does not indicate another direction,</w:t>
+      </w:r>
+      <w:r>
+        <w:t>”</w:t>
+      </w:r>
+      <w:r>
+        <w:t xml:space="preserve"> he misses Oakeshott</w:t>
+      </w:r>
+      <w:r>
+        <w:t>’</w:t>
+      </w:r>
+      <w:r>
+        <w:t xml:space="preserve">s point about the </w:t>
+      </w:r>
+      <w:r>
+        <w:t>“</w:t>
+      </w:r>
+      <w:r>
+        <w:t>intimations</w:t>
+      </w:r>
+      <w:r>
+        <w:t>”</w:t>
+      </w:r>
+      <w:r>
+        <w:t xml:space="preserve"> that any tradition contains, intimations that in</w:t>
       </w:r>
       <w:r>
         <w:t>dicate new ways of proceeding.</w:t>
@@ -1065,7 +1850,7 @@
         <w:rPr>
           <w:rStyle w:val="EndnoteReference"/>
         </w:rPr>
-        <w:endnoteReference w:id="22"/>
+        <w:endnoteReference w:id="23"/>
       </w:r>
       <w:r>
         <w:t xml:space="preserve"> In what might plausibly read as a direct criticism of Oakeshott, Hayek contends: </w:t>
@@ -1096,7 +1881,7 @@
           <w:rFonts w:eastAsia="Times New Roman"/>
           <w:sz w:val="24"/>
         </w:rPr>
-        <w:endnoteReference w:id="23"/>
+        <w:endnoteReference w:id="24"/>
       </w:r>
       <w:r>
         <w:t xml:space="preserve"> </w:t>
@@ -1108,13 +1893,38 @@
         <w:ind w:firstLine="0"/>
       </w:pPr>
       <w:r>
-        <w:t xml:space="preserve">Hayek has set up somewhat of a strawman here: exactly which conservative of any note has admitted to "a timid distrust of the new as such"? </w:t>
+        <w:lastRenderedPageBreak/>
+        <w:t xml:space="preserve">Hayek has set up somewhat of a strawman here: exactly which conservative of any note has admitted to </w:t>
+      </w:r>
+      <w:r>
+        <w:t>“</w:t>
+      </w:r>
+      <w:r>
+        <w:t>a timid distrust of the new as such</w:t>
+      </w:r>
+      <w:r>
+        <w:t>”</w:t>
+      </w:r>
+      <w:r>
+        <w:t xml:space="preserve">? </w:t>
       </w:r>
       <w:r>
         <w:t>Nevertheless</w:t>
       </w:r>
       <w:r>
-        <w:t xml:space="preserve">, Hayek can be understood as raising a genuine question for Oakeshott: can looking merely to the "intimations" of existing practice avoid providing justificatory cover for some fundamentally unjust political regime? </w:t>
+        <w:t xml:space="preserve">, Hayek can be understood as raising a genuine question for Oakeshott: can looking merely to the </w:t>
+      </w:r>
+      <w:r>
+        <w:t>“</w:t>
+      </w:r>
+      <w:r>
+        <w:t>intimations</w:t>
+      </w:r>
+      <w:r>
+        <w:t>”</w:t>
+      </w:r>
+      <w:r>
+        <w:t xml:space="preserve"> of existing practice avoid providing justificatory cover for some fundamentally unjust political regime? </w:t>
       </w:r>
     </w:p>
     <w:p>
@@ -1137,7 +1947,19 @@
         <w:ind w:firstLine="0"/>
       </w:pPr>
       <w:r>
-        <w:t xml:space="preserve">However, Hayek's thought grew closer to Oakeshott's over time, to the extent that his three-volume work from the 1970s, </w:t>
+        <w:t>However, Hayek</w:t>
+      </w:r>
+      <w:r>
+        <w:t>’</w:t>
+      </w:r>
+      <w:r>
+        <w:t>s thought grew closer to Oakeshott</w:t>
+      </w:r>
+      <w:r>
+        <w:t>’</w:t>
+      </w:r>
+      <w:r>
+        <w:t xml:space="preserve">s over time, to the extent that his three-volume work from the 1970s, </w:t>
       </w:r>
       <w:r>
         <w:rPr>
@@ -1147,7 +1969,67 @@
         <w:t>Law, Legislation and Liberty</w:t>
       </w:r>
       <w:r>
-        <w:t xml:space="preserve">, often reads like an expansion of Oakeshott's essays on rationalism, and posits a key distinction between 'spontaneous orders' and 'organizations' that closely parallels Oakeshott's between 'civil' and 'enterprise' associations. He seems particularly close to Oakeshott, for instance, when he writes: </w:t>
+        <w:t>, often reads like an expansion of Oakeshott</w:t>
+      </w:r>
+      <w:r>
+        <w:t>’</w:t>
+      </w:r>
+      <w:r>
+        <w:t xml:space="preserve">s essays on rationalism, and posits a key distinction between </w:t>
+      </w:r>
+      <w:r>
+        <w:t>‘</w:t>
+      </w:r>
+      <w:r>
+        <w:t>spontaneous orders</w:t>
+      </w:r>
+      <w:r>
+        <w:t>’</w:t>
+      </w:r>
+      <w:r>
+        <w:t xml:space="preserve"> and </w:t>
+      </w:r>
+      <w:r>
+        <w:t>‘</w:t>
+      </w:r>
+      <w:r>
+        <w:t>organizations</w:t>
+      </w:r>
+      <w:r>
+        <w:t>’</w:t>
+      </w:r>
+      <w:r>
+        <w:t xml:space="preserve"> that closely parallels Oakeshott</w:t>
+      </w:r>
+      <w:r>
+        <w:t>’</w:t>
+      </w:r>
+      <w:r>
+        <w:t xml:space="preserve">s between </w:t>
+      </w:r>
+      <w:r>
+        <w:t>‘</w:t>
+      </w:r>
+      <w:r>
+        <w:t>civil</w:t>
+      </w:r>
+      <w:r>
+        <w:t>’</w:t>
+      </w:r>
+      <w:r>
+        <w:t xml:space="preserve"> and </w:t>
+      </w:r>
+      <w:r>
+        <w:t>‘</w:t>
+      </w:r>
+      <w:r>
+        <w:t>enterprise</w:t>
+      </w:r>
+      <w:r>
+        <w:t>’</w:t>
+      </w:r>
+      <w:r>
+        <w:t xml:space="preserve"> associations. He seems particularly close to Oakeshott, for instance, when he writes: </w:t>
       </w:r>
     </w:p>
     <w:p>
@@ -1167,7 +2049,7 @@
           <w:rFonts w:eastAsia="Times New Roman"/>
           <w:sz w:val="24"/>
         </w:rPr>
-        <w:endnoteReference w:id="24"/>
+        <w:endnoteReference w:id="25"/>
       </w:r>
     </w:p>
     <w:p>
@@ -1176,7 +2058,25 @@
         <w:ind w:firstLine="0"/>
       </w:pPr>
       <w:r>
-        <w:t xml:space="preserve">That passage closely echoes Oakeshott's "Rational Conduct" essay (1991: 102-103). And again, Hayek sounds like Oakeshott in this passage: </w:t>
+        <w:t>That passage closely echoes Oakeshott</w:t>
+      </w:r>
+      <w:r>
+        <w:t>’</w:t>
+      </w:r>
+      <w:r>
+        <w:t xml:space="preserve">s </w:t>
+      </w:r>
+      <w:r>
+        <w:t>“</w:t>
+      </w:r>
+      <w:r>
+        <w:t>Rational Conduct</w:t>
+      </w:r>
+      <w:r>
+        <w:t>”</w:t>
+      </w:r>
+      <w:r>
+        <w:t xml:space="preserve"> essay (1991: 102-103). And again, Hayek sounds like Oakeshott in this passage: </w:t>
       </w:r>
     </w:p>
     <w:p>
@@ -1193,7 +2093,7 @@
           <w:rFonts w:eastAsia="Times New Roman"/>
           <w:sz w:val="24"/>
         </w:rPr>
-        <w:endnoteReference w:id="25"/>
+        <w:endnoteReference w:id="26"/>
       </w:r>
     </w:p>
     <w:p>
@@ -1202,7 +2102,20 @@
         <w:ind w:firstLine="0"/>
       </w:pPr>
       <w:r>
-        <w:t xml:space="preserve">Once again, Hayek is at the verge of recognizing concrete thought. However, even at this stage of his thinking, Hayek was still, despite his critique of what he calls 'constructivist rationalism', proposing abstract rules to fix the problem. And </w:t>
+        <w:lastRenderedPageBreak/>
+        <w:t xml:space="preserve">Once again, Hayek is at the verge of recognizing concrete thought. However, even at this stage of his thinking, Hayek was still, despite his critique of what he calls </w:t>
+      </w:r>
+      <w:r>
+        <w:t>‘</w:t>
+      </w:r>
+      <w:r>
+        <w:t>constructivist rationalism</w:t>
+      </w:r>
+      <w:r>
+        <w:t>’</w:t>
+      </w:r>
+      <w:r>
+        <w:t xml:space="preserve">, proposing abstract rules to fix the problem. And </w:t>
       </w:r>
       <w:proofErr w:type="gramStart"/>
       <w:r>
@@ -1210,10 +2123,22 @@
       </w:r>
       <w:proofErr w:type="gramEnd"/>
       <w:r>
-        <w:t xml:space="preserve"> Hayek writes, 'That freedom can be preserved only if it is treated as a supreme principle which must not be sacrificed for particular advantages was fully understood by the leading liberal thinker</w:t>
-      </w:r>
-      <w:r>
-        <w:t xml:space="preserve">s of the nineteenth century...’, </w:t>
+        <w:t xml:space="preserve"> Hayek writes, </w:t>
+      </w:r>
+      <w:r>
+        <w:t>‘</w:t>
+      </w:r>
+      <w:r>
+        <w:t>That freedom can be preserved only if it is treated as a supreme principle which must not be sacrificed for particular advantages was fully understood by the leading liberal thinker</w:t>
+      </w:r>
+      <w:r>
+        <w:t>s of the nineteenth century...</w:t>
+      </w:r>
+      <w:r>
+        <w:t>’</w:t>
+      </w:r>
+      <w:r>
+        <w:t xml:space="preserve">, </w:t>
       </w:r>
       <w:r>
         <w:t>and one realizes there is something significantly different from Oakeshott is going on here.</w:t>
@@ -1223,7 +2148,7 @@
           <w:rStyle w:val="EndnoteReference"/>
           <w:rFonts w:eastAsia="Times New Roman"/>
         </w:rPr>
-        <w:endnoteReference w:id="26"/>
+        <w:endnoteReference w:id="27"/>
       </w:r>
       <w:r>
         <w:t xml:space="preserve"> </w:t>
@@ -1234,24 +2159,39 @@
       </w:r>
       <w:proofErr w:type="spellEnd"/>
       <w:r>
-        <w:t xml:space="preserve"> notes the unresolved tension in Hayek's view: "We may... think that... Hayek would be in the antifragile, antirationalist category... But Hayek misse</w:t>
-      </w:r>
-      <w:r>
-        <w:t>d the notion of optionality..."</w:t>
-      </w:r>
-      <w:r>
-        <w:rPr>
-          <w:rStyle w:val="EndnoteReference"/>
-          <w:rFonts w:eastAsia="Times New Roman"/>
-        </w:rPr>
-        <w:t xml:space="preserve"> </w:t>
-      </w:r>
-      <w:r>
-        <w:rPr>
-          <w:rStyle w:val="EndnoteReference"/>
-          <w:rFonts w:eastAsia="Times New Roman"/>
-        </w:rPr>
-        <w:endnoteReference w:id="27"/>
+        <w:t xml:space="preserve"> notes the unresolved tension in Hayek</w:t>
+      </w:r>
+      <w:r>
+        <w:t>’</w:t>
+      </w:r>
+      <w:r>
+        <w:t xml:space="preserve">s view: </w:t>
+      </w:r>
+      <w:r>
+        <w:t>“</w:t>
+      </w:r>
+      <w:r>
+        <w:t>We may... think that... Hayek would be in the antifragile, antirationalist category... But Hayek misse</w:t>
+      </w:r>
+      <w:r>
+        <w:t>d the notion of optionality...</w:t>
+      </w:r>
+      <w:r>
+        <w:t>”</w:t>
+      </w:r>
+      <w:r>
+        <w:rPr>
+          <w:rStyle w:val="EndnoteReference"/>
+          <w:rFonts w:eastAsia="Times New Roman"/>
+        </w:rPr>
+        <w:t xml:space="preserve"> </w:t>
+      </w:r>
+      <w:r>
+        <w:rPr>
+          <w:rStyle w:val="EndnoteReference"/>
+          <w:rFonts w:eastAsia="Times New Roman"/>
+        </w:rPr>
+        <w:endnoteReference w:id="28"/>
       </w:r>
     </w:p>
     <w:p>
@@ -1287,7 +2227,7 @@
           <w:rFonts w:eastAsia="Times New Roman"/>
           <w:sz w:val="24"/>
         </w:rPr>
-        <w:endnoteReference w:id="28"/>
+        <w:endnoteReference w:id="29"/>
       </w:r>
     </w:p>
     <w:p>
@@ -1329,7 +2269,13 @@
         <w:t xml:space="preserve"> Fatal Conceit</w:t>
       </w:r>
       <w:r>
-        <w:t xml:space="preserve">. Hayek's last work published before his death, he introduces the idea of </w:t>
+        <w:t>. Hayek</w:t>
+      </w:r>
+      <w:r>
+        <w:t>’</w:t>
+      </w:r>
+      <w:r>
+        <w:t xml:space="preserve">s last work published before his death, he introduces the idea of </w:t>
       </w:r>
       <w:r>
         <w:rPr>
@@ -1339,13 +2285,97 @@
         <w:t>group selection</w:t>
       </w:r>
       <w:r>
-        <w:t xml:space="preserve"> into his corpus. Here, we find a notion of "rationality" completely disconnected from any idea that the actors engaged in this "rational" behavior have any thoughts about how their behavior "makes sense" at all. Their patterns of behavior may be completely opaque to the actors themselves, yet they exhibit what Vernon Smith (2010) terms "ecological rationality": in this construct, the behavior of the "agents" involved in an activity can be completely mindless, but it is termed "rational" because, to an outside observer, an "aim" can be assigned to this pattern of activity, which, despite not being the aim of any agent actually engaged in the activity, nevertheless makes the activity seem sensible to the observer.</w:t>
-      </w:r>
-      <w:r>
-        <w:rPr>
-          <w:rStyle w:val="EndnoteReference"/>
-        </w:rPr>
-        <w:endnoteReference w:id="29"/>
+        <w:t xml:space="preserve"> into his corpus. Here, we find a notion of </w:t>
+      </w:r>
+      <w:r>
+        <w:t>“</w:t>
+      </w:r>
+      <w:r>
+        <w:t>rationality</w:t>
+      </w:r>
+      <w:r>
+        <w:t>”</w:t>
+      </w:r>
+      <w:r>
+        <w:t xml:space="preserve"> completely disconnected from any idea that the actors engaged in this </w:t>
+      </w:r>
+      <w:r>
+        <w:t>“</w:t>
+      </w:r>
+      <w:r>
+        <w:t>rational</w:t>
+      </w:r>
+      <w:r>
+        <w:t>”</w:t>
+      </w:r>
+      <w:r>
+        <w:t xml:space="preserve"> behavior have any thoughts about how their behavior </w:t>
+      </w:r>
+      <w:r>
+        <w:t>“</w:t>
+      </w:r>
+      <w:r>
+        <w:t>makes sense</w:t>
+      </w:r>
+      <w:r>
+        <w:t>”</w:t>
+      </w:r>
+      <w:r>
+        <w:t xml:space="preserve"> at all. Their patterns of behavior may be completely opaque to the actors themselves, yet they exhibit what Vernon Smith (2010) terms </w:t>
+      </w:r>
+      <w:r>
+        <w:t>“</w:t>
+      </w:r>
+      <w:r>
+        <w:t>ecological rationality</w:t>
+      </w:r>
+      <w:r>
+        <w:t>”</w:t>
+      </w:r>
+      <w:r>
+        <w:t xml:space="preserve">: in this construct, the behavior of the </w:t>
+      </w:r>
+      <w:r>
+        <w:t>“</w:t>
+      </w:r>
+      <w:r>
+        <w:t>agents</w:t>
+      </w:r>
+      <w:r>
+        <w:t>”</w:t>
+      </w:r>
+      <w:r>
+        <w:t xml:space="preserve"> involved in an activity can be completely mindless, but it is termed </w:t>
+      </w:r>
+      <w:r>
+        <w:t>“</w:t>
+      </w:r>
+      <w:r>
+        <w:t>rational</w:t>
+      </w:r>
+      <w:r>
+        <w:t>”</w:t>
+      </w:r>
+      <w:r>
+        <w:t xml:space="preserve"> because, to an outside observer, an </w:t>
+      </w:r>
+      <w:r>
+        <w:t>“</w:t>
+      </w:r>
+      <w:r>
+        <w:t>aim</w:t>
+      </w:r>
+      <w:r>
+        <w:t>”</w:t>
+      </w:r>
+      <w:r>
+        <w:t xml:space="preserve"> can be assigned to this pattern of activity, which, despite not being the aim of any agent actually engaged in the activity, nevertheless makes the activity seem sensible to the observer.</w:t>
+      </w:r>
+      <w:r>
+        <w:rPr>
+          <w:rStyle w:val="EndnoteReference"/>
+        </w:rPr>
+        <w:endnoteReference w:id="30"/>
       </w:r>
       <w:r>
         <w:t xml:space="preserve"> </w:t>
@@ -1356,16 +2386,68 @@
         <w:pStyle w:val="NormalWeb"/>
       </w:pPr>
       <w:r>
-        <w:t>But this sort of "rationality" renders the idea of "rational action" vacuous: if an outcome is not intended by any agent involved in achieving it, why in the world is their behavior deemed "rational" simply because a theorist, judging from outside the realm of their activities, deems that outcome sati</w:t>
+        <w:t xml:space="preserve">But this sort of </w:t>
+      </w:r>
+      <w:r>
+        <w:t>“</w:t>
+      </w:r>
+      <w:r>
+        <w:t>rationality</w:t>
+      </w:r>
+      <w:r>
+        <w:t>”</w:t>
+      </w:r>
+      <w:r>
+        <w:t xml:space="preserve"> renders the idea of </w:t>
+      </w:r>
+      <w:r>
+        <w:t>“</w:t>
+      </w:r>
+      <w:r>
+        <w:t>rational action</w:t>
+      </w:r>
+      <w:r>
+        <w:t>”</w:t>
+      </w:r>
+      <w:r>
+        <w:t xml:space="preserve"> vacuous: if an outcome is not intended by any agent involved in achieving it, why in the world is their behavior deemed </w:t>
+      </w:r>
+      <w:r>
+        <w:t>“</w:t>
+      </w:r>
+      <w:r>
+        <w:t>rational</w:t>
+      </w:r>
+      <w:r>
+        <w:t>”</w:t>
+      </w:r>
+      <w:r>
+        <w:t xml:space="preserve"> simply because a theorist, judging from outside the realm of their activities, deems that </w:t>
+      </w:r>
+      <w:r>
+        <w:lastRenderedPageBreak/>
+        <w:t>outcome sati</w:t>
       </w:r>
       <w:r>
         <w:t>s</w:t>
       </w:r>
       <w:r>
-        <w:t>factory according to his theory? By this criterion, a physicist could declare that electrons are "ra</w:t>
-      </w:r>
-      <w:r>
-        <w:t>tionally" orbiting atomic nucle</w:t>
+        <w:t xml:space="preserve">factory according to his theory? By this criterion, a physicist could declare that electrons are </w:t>
+      </w:r>
+      <w:r>
+        <w:t>“</w:t>
+      </w:r>
+      <w:r>
+        <w:t>ra</w:t>
+      </w:r>
+      <w:r>
+        <w:t>tionally</w:t>
+      </w:r>
+      <w:r>
+        <w:t>”</w:t>
+      </w:r>
+      <w:r>
+        <w:t xml:space="preserve"> orbiting atomic nucle</w:t>
       </w:r>
       <w:r>
         <w:t>i, since he is in posse</w:t>
@@ -1443,7 +2525,13 @@
         <w:pStyle w:val="NormalWeb"/>
       </w:pPr>
       <w:r>
-        <w:t xml:space="preserve">The central thesis of this paper is that the difference here between Hayek and Oakeshott turns crucially on Oakeshott's heritage of British idealist thought. For example, here is R. G. Collingwood expressing the idealist emphasis on the concrete: </w:t>
+        <w:t>The central thesis of this paper is that the difference here between Hayek and Oakeshott turns crucially on Oakeshott</w:t>
+      </w:r>
+      <w:r>
+        <w:t>’</w:t>
+      </w:r>
+      <w:r>
+        <w:t xml:space="preserve">s heritage of British idealist thought. For example, here is R. G. Collingwood expressing the idealist emphasis on the concrete: </w:t>
       </w:r>
     </w:p>
     <w:p>
@@ -1451,6 +2539,8 @@
         <w:pStyle w:val="ExtendedQuote"/>
         <w:divId w:val="1538549044"/>
       </w:pPr>
+      <w:bookmarkStart w:id="0" w:name="_GoBack"/>
+      <w:bookmarkEnd w:id="0"/>
       <w:r>
         <w:t>The concept is not something outside the world of sensuous experience: it is the very structure and order of that world itself... This is the point of view of concrete thought... To abstract is to consider separately things that are inseparable: to think of the universal, for instance, without reflecting that it is merely the universal of its particulars, and to assume that one can isolate it in thought and to study it in this isolation. This assumption is an error. One cannot abstract without falsifying.</w:t>
       </w:r>
@@ -1460,7 +2550,7 @@
           <w:rFonts w:eastAsia="Times New Roman"/>
           <w:sz w:val="24"/>
         </w:rPr>
-        <w:endnoteReference w:id="30"/>
+        <w:endnoteReference w:id="31"/>
       </w:r>
     </w:p>
     <w:p>
@@ -1468,24 +2558,69 @@
         <w:pStyle w:val="NormalWeb"/>
       </w:pPr>
       <w:r>
-        <w:t>In shorter form, Bernard Bosanquet wrote: "the fullest universal of character and consciousness will embody itself in the finest and most specialized and unrepeatable responses to environment" (1927). Or, as contemporary idealist Claes Ryn puts it, "A precondition for really understanding and appreciating the distinctiveness of cultures, societies, and individuals is rejecting abstractionism and fully embracing the historical consciousness</w:t>
-      </w:r>
-      <w:r>
-        <w:t>.”</w:t>
-      </w:r>
-      <w:r>
-        <w:rPr>
-          <w:rStyle w:val="EndnoteReference"/>
-          <w:rFonts w:eastAsia="Times New Roman"/>
-        </w:rPr>
-        <w:t xml:space="preserve"> </w:t>
-      </w:r>
-      <w:r>
-        <w:rPr>
-          <w:rStyle w:val="EndnoteReference"/>
-          <w:rFonts w:eastAsia="Times New Roman"/>
-        </w:rPr>
-        <w:endnoteReference w:id="31"/>
+        <w:t xml:space="preserve">In shorter form, Bernard </w:t>
+      </w:r>
+      <w:proofErr w:type="spellStart"/>
+      <w:r>
+        <w:t>Bosanquet</w:t>
+      </w:r>
+      <w:proofErr w:type="spellEnd"/>
+      <w:r>
+        <w:t xml:space="preserve"> wrote: </w:t>
+      </w:r>
+      <w:r>
+        <w:t>“</w:t>
+      </w:r>
+      <w:r>
+        <w:t>the fullest universal of character and consciousness will embody itself in the finest and most specialized and unrepeatable responses to environment</w:t>
+      </w:r>
+      <w:r>
+        <w:t>”</w:t>
+      </w:r>
+      <w:r>
+        <w:t xml:space="preserve"> (1927). Or, as contemporary idealist </w:t>
+      </w:r>
+      <w:proofErr w:type="spellStart"/>
+      <w:r>
+        <w:t>Claes</w:t>
+      </w:r>
+      <w:proofErr w:type="spellEnd"/>
+      <w:r>
+        <w:t xml:space="preserve"> </w:t>
+      </w:r>
+      <w:proofErr w:type="spellStart"/>
+      <w:r>
+        <w:t>Ryn</w:t>
+      </w:r>
+      <w:proofErr w:type="spellEnd"/>
+      <w:r>
+        <w:t xml:space="preserve"> puts it, </w:t>
+      </w:r>
+      <w:r>
+        <w:t>“</w:t>
+      </w:r>
+      <w:r>
+        <w:t>A precondition for really understanding and appreciating the distinctiveness of cultures, societies, and individuals is rejecting abstractionism and fully embracing the historical consciousness</w:t>
+      </w:r>
+      <w:r>
+        <w:t>.</w:t>
+      </w:r>
+      <w:r>
+        <w:t>”</w:t>
+      </w:r>
+      <w:r>
+        <w:rPr>
+          <w:rStyle w:val="EndnoteReference"/>
+          <w:rFonts w:eastAsia="Times New Roman"/>
+        </w:rPr>
+        <w:t xml:space="preserve"> </w:t>
+      </w:r>
+      <w:r>
+        <w:rPr>
+          <w:rStyle w:val="EndnoteReference"/>
+          <w:rFonts w:eastAsia="Times New Roman"/>
+        </w:rPr>
+        <w:endnoteReference w:id="32"/>
       </w:r>
     </w:p>
     <w:p>
@@ -1493,7 +2628,23 @@
         <w:pStyle w:val="NormalWeb"/>
       </w:pPr>
       <w:r>
-        <w:t xml:space="preserve">For the British Idealists, abstract reasoning was not reasoning itself, which had to be opposed by some sort of "instinctual," anti-rational reliance on evolution to sort things out. Instead, abstract reasoning is always a partial and therefore defective (although perhaps very useful!) form of reason, and concrete reason is always its superior. And Hayek never fully recognizes this form of reason. </w:t>
+        <w:t xml:space="preserve">For the British Idealists, abstract reasoning was not reasoning itself, which had to be opposed by some sort of </w:t>
+      </w:r>
+      <w:r>
+        <w:t>“</w:t>
+      </w:r>
+      <w:r>
+        <w:t>instinctual,</w:t>
+      </w:r>
+      <w:r>
+        <w:t>”</w:t>
+      </w:r>
+      <w:r>
+        <w:t xml:space="preserve"> anti-rational reliance on evolution to sort things out. </w:t>
+      </w:r>
+      <w:r>
+        <w:lastRenderedPageBreak/>
+        <w:t xml:space="preserve">Instead, abstract reasoning is always a partial and therefore defective (although perhaps very useful!) form of reason, and concrete reason is always its superior. And Hayek never fully recognizes this form of reason. </w:t>
       </w:r>
     </w:p>
     <w:p>
@@ -1516,10 +2667,22 @@
         <w:ind w:firstLine="0"/>
       </w:pPr>
       <w:r>
-        <w:t>Published in 1933, this book is a defense of philosophical idealism. In it, Oakeshott argues that only philosophy represents 'experience</w:t>
-      </w:r>
-      <w:r>
-        <w:t xml:space="preserve"> without reservation or arrest,’ </w:t>
+        <w:t xml:space="preserve">Published in 1933, this book is a defense of philosophical idealism. In it, Oakeshott argues that only philosophy represents </w:t>
+      </w:r>
+      <w:r>
+        <w:t>‘</w:t>
+      </w:r>
+      <w:r>
+        <w:t>experience</w:t>
+      </w:r>
+      <w:r>
+        <w:t xml:space="preserve"> without reservation or arrest,</w:t>
+      </w:r>
+      <w:r>
+        <w:t>’</w:t>
+      </w:r>
+      <w:r>
+        <w:t xml:space="preserve"> </w:t>
       </w:r>
       <w:r>
         <w:t>a view he would modify in later works, but never entirely abandon.</w:t>
@@ -1529,29 +2692,106 @@
           <w:rStyle w:val="EndnoteReference"/>
           <w:rFonts w:eastAsia="Times New Roman"/>
         </w:rPr>
-        <w:endnoteReference w:id="32"/>
-      </w:r>
-      <w:r>
-        <w:rPr>
-          <w:rFonts w:eastAsia="Times New Roman"/>
-        </w:rPr>
-        <w:t xml:space="preserve"> </w:t>
-      </w:r>
-      <w:r>
-        <w:t xml:space="preserve"> Other 'modes of experience,' such as science, history, and practice, are inherently partial forms of understanding, as they arise from particular presuppositions, which they leave unquestioned, that form these 'worlds of ideas'. This intrinsic conditionality means that these modes of experience not only fall short of grappling with the 'totality of experience', but also makes them categorically distinct. Each mode is constituted by its own presuppositions, so that no mode is in a position to dictate to any of the others. For this paper, what is most relevant is Oakeshott's claim that science has no authority over practice. Per Oakeshott, the rationalists' dream of reorganizing and improving the 'irrational' world of practice, grounded in tradition, by applying abstract, scientific principles to everyday conduct, is guilty of categorical irrelevance. Science, as Oakeshott explains, is an 'attempt to find... a world of definite and demonstrable experience, one free from merely personal associations and independent of the idiosyncrasies of particular observers, an absolutely impersonal and stable world</w:t>
+        <w:endnoteReference w:id="33"/>
+      </w:r>
+      <w:r>
+        <w:rPr>
+          <w:rFonts w:eastAsia="Times New Roman"/>
+        </w:rPr>
+        <w:t xml:space="preserve"> </w:t>
+      </w:r>
+      <w:r>
+        <w:t xml:space="preserve"> Other </w:t>
+      </w:r>
+      <w:r>
+        <w:t>‘</w:t>
+      </w:r>
+      <w:r>
+        <w:t>modes of experience,</w:t>
+      </w:r>
+      <w:r>
+        <w:t>’</w:t>
+      </w:r>
+      <w:r>
+        <w:t xml:space="preserve"> such as science, history, and practice, are inherently partial forms of understanding, as they arise from </w:t>
+      </w:r>
+      <w:proofErr w:type="gramStart"/>
+      <w:r>
+        <w:t>particular presuppositions</w:t>
+      </w:r>
+      <w:proofErr w:type="gramEnd"/>
+      <w:r>
+        <w:t xml:space="preserve">, which they leave unquestioned, that form these </w:t>
+      </w:r>
+      <w:r>
+        <w:t>‘</w:t>
+      </w:r>
+      <w:r>
+        <w:t>worlds of ideas</w:t>
+      </w:r>
+      <w:r>
+        <w:t>’</w:t>
+      </w:r>
+      <w:r>
+        <w:t xml:space="preserve">. This intrinsic conditionality means that these modes of experience not only fall short of grappling with the </w:t>
+      </w:r>
+      <w:r>
+        <w:t>‘</w:t>
+      </w:r>
+      <w:r>
+        <w:t>totality of experience</w:t>
+      </w:r>
+      <w:r>
+        <w:t>’</w:t>
+      </w:r>
+      <w:r>
+        <w:t>, but also makes them categorically distinct. Each mode is constituted by its own presuppositions, so that no mode is in a position to dictate to any of the others. For this paper, what is most relevant is Oakeshott</w:t>
+      </w:r>
+      <w:r>
+        <w:t>’</w:t>
+      </w:r>
+      <w:r>
+        <w:t>s claim that science has no authority over practice. Per Oakeshott, the rationalists</w:t>
+      </w:r>
+      <w:r>
+        <w:t>’</w:t>
+      </w:r>
+      <w:r>
+        <w:t xml:space="preserve"> dream of reorganizing and improving the </w:t>
+      </w:r>
+      <w:r>
+        <w:t>‘</w:t>
+      </w:r>
+      <w:r>
+        <w:t>irrational</w:t>
+      </w:r>
+      <w:r>
+        <w:t>’</w:t>
+      </w:r>
+      <w:r>
+        <w:t xml:space="preserve"> world of practice, grounded in tradition, by applying abstract, scientific principles to everyday conduct, is guilty of categorical irrelevance. Science, as Oakeshott explains, is an </w:t>
+      </w:r>
+      <w:r>
+        <w:t>‘</w:t>
+      </w:r>
+      <w:r>
+        <w:t>attempt to find... a world of definite and demonstrable experience, one free from merely personal associations and independent of the idiosyncrasies of particular observers, an absolutely impersonal and stable world</w:t>
       </w:r>
       <w:r>
         <w:t>.</w:t>
       </w:r>
       <w:r>
-        <w:t xml:space="preserve">' </w:t>
-      </w:r>
-      <w:r>
-        <w:rPr>
-          <w:rStyle w:val="EndnoteReference"/>
-          <w:rFonts w:eastAsia="Times New Roman"/>
-        </w:rPr>
-        <w:endnoteReference w:id="33"/>
+        <w:t>’</w:t>
+      </w:r>
+      <w:r>
+        <w:t xml:space="preserve"> </w:t>
+      </w:r>
+      <w:r>
+        <w:rPr>
+          <w:rStyle w:val="EndnoteReference"/>
+          <w:rFonts w:eastAsia="Times New Roman"/>
+        </w:rPr>
+        <w:endnoteReference w:id="34"/>
       </w:r>
       <w:r>
         <w:rPr>
@@ -1563,20 +2803,35 @@
         <w:rPr>
           <w:rFonts w:eastAsia="Helvetica" w:cs="Helvetica"/>
         </w:rPr>
-        <w:t>As such, the 'con</w:t>
+        <w:t xml:space="preserve">As such, the </w:t>
+      </w:r>
+      <w:r>
+        <w:rPr>
+          <w:rFonts w:eastAsia="Helvetica" w:cs="Helvetica"/>
+        </w:rPr>
+        <w:t>‘</w:t>
+      </w:r>
+      <w:r>
+        <w:rPr>
+          <w:rFonts w:eastAsia="Helvetica" w:cs="Helvetica"/>
+        </w:rPr>
+        <w:t>con</w:t>
       </w:r>
       <w:r>
         <w:t>cepts [of science] do not, in any sense, refer to the world of practice, to the world given in sensation [and therefore,] the generalizations which express their necessary relations cannot be taken to imply that any event or occurrence will invariably take place. The concepts do not refer to events; and the generalizatio</w:t>
       </w:r>
       <w:r>
-        <w:t>ns are not in respect of events.’</w:t>
-      </w:r>
-      <w:r>
-        <w:rPr>
-          <w:rStyle w:val="EndnoteReference"/>
-          <w:rFonts w:eastAsia="Times New Roman"/>
-        </w:rPr>
-        <w:endnoteReference w:id="34"/>
+        <w:t>ns are not in respect of events.</w:t>
+      </w:r>
+      <w:r>
+        <w:t>’</w:t>
+      </w:r>
+      <w:r>
+        <w:rPr>
+          <w:rStyle w:val="EndnoteReference"/>
+          <w:rFonts w:eastAsia="Times New Roman"/>
+        </w:rPr>
+        <w:endnoteReference w:id="35"/>
       </w:r>
       <w:r>
         <w:t xml:space="preserve"> </w:t>
@@ -1587,23 +2842,90 @@
         <w:pStyle w:val="NormalWeb"/>
       </w:pPr>
       <w:r>
-        <w:t>In the world of practice, on the other hand, experience is understood in terms of how a current state of affairs might be transformed into a future state understood to be more satisfactory to a specific agent. As such, 'a scientific idea must be transformed, taken out of the world of scientific experience, before it can establish i</w:t>
-      </w:r>
-      <w:r>
-        <w:t>tself in the world of practice.’</w:t>
-      </w:r>
-      <w:r>
-        <w:rPr>
-          <w:rStyle w:val="EndnoteReference"/>
-          <w:rFonts w:eastAsia="Times New Roman"/>
-        </w:rPr>
-        <w:endnoteReference w:id="35"/>
-      </w:r>
-      <w:r>
-        <w:t xml:space="preserve"> </w:t>
-      </w:r>
-      <w:r>
-        <w:t xml:space="preserve">For example, an engineer in his work cannot simply employ the laws of physics as they are given to him by physicists; in trying to solve a practical problem like designing a building, he must recast those laws in terms of concepts foreign to physics, as he seeks not universal laws, but to determine, for instance, 'Will this particular building, built as designed at this particular location, provide an adequate safety margin for this particular predicted earthquake level and these particular wind shears while meeting this particular cost constraint?' Those specifics, the inclusion of which is vital for any successful solution to the engineer's problem, are categorically excluded from properly scientific laws. Given the divergent aims characterizing the modes of science and of practice, the scientist is no more in a position to dictate the course of practical affairs according to his theoretical conclusions than is the practical person in a position to direct scientific research according to her personal ambitions. The relevance of this early conclusion of Oakeshott's to his later essays on rationalism is, I think, obvious, especially once it is recognized that the proper contrast class to rational politics is not "traditional politics," as Hayek's "Why I Am Not a Conservative" essay might suggest, but practical politics. </w:t>
+        <w:t xml:space="preserve">In the world of practice, on the other hand, experience is understood in terms of how a current state of affairs might be transformed into a future state understood to be more satisfactory to a specific agent. As such, </w:t>
+      </w:r>
+      <w:r>
+        <w:t>‘</w:t>
+      </w:r>
+      <w:r>
+        <w:t>a scientific idea must be transformed, taken out of the world of scientific experience, before it can establish i</w:t>
+      </w:r>
+      <w:r>
+        <w:t>tself in the world of practice.</w:t>
+      </w:r>
+      <w:r>
+        <w:t>’</w:t>
+      </w:r>
+      <w:r>
+        <w:rPr>
+          <w:rStyle w:val="EndnoteReference"/>
+          <w:rFonts w:eastAsia="Times New Roman"/>
+        </w:rPr>
+        <w:endnoteReference w:id="36"/>
+      </w:r>
+      <w:r>
+        <w:t xml:space="preserve"> </w:t>
+      </w:r>
+      <w:r>
+        <w:t xml:space="preserve">For example, an engineer in his work cannot simply employ the laws of physics as they are given to him by physicists; in trying to solve a practical problem like designing a building, he must recast those </w:t>
+      </w:r>
+      <w:r>
+        <w:lastRenderedPageBreak/>
+        <w:t xml:space="preserve">laws in terms of concepts foreign to physics, as he seeks not universal laws, but to determine, for instance, </w:t>
+      </w:r>
+      <w:r>
+        <w:t>‘</w:t>
+      </w:r>
+      <w:r>
+        <w:t>Will this particular building, built as designed at this particular location, provide an adequate safety margin for this particular predicted earthquake level and these particular wind shears while meeting this particular cost constraint?</w:t>
+      </w:r>
+      <w:r>
+        <w:t>’</w:t>
+      </w:r>
+      <w:r>
+        <w:t xml:space="preserve"> Those specifics, the inclusion of which is vital for any successful solution to the engineer</w:t>
+      </w:r>
+      <w:r>
+        <w:t>’</w:t>
+      </w:r>
+      <w:r>
+        <w:t>s problem, are categorically excluded from properly scientific laws. Given the divergent aims characterizing the modes of science and of practice, the scientist is no more in a position to dictate the course of practical affairs according to his theoretical conclusions than is the practical person in a position to direct scientific research according to her personal ambitions. The relevance of this early conclusion of Oakeshott</w:t>
+      </w:r>
+      <w:r>
+        <w:t>’</w:t>
+      </w:r>
+      <w:r>
+        <w:t xml:space="preserve">s to his later essays on rationalism is, I think, obvious, especially once it is recognized that the proper contrast class to rational politics is not </w:t>
+      </w:r>
+      <w:r>
+        <w:t>“</w:t>
+      </w:r>
+      <w:r>
+        <w:t>traditional politics,</w:t>
+      </w:r>
+      <w:r>
+        <w:t>”</w:t>
+      </w:r>
+      <w:r>
+        <w:t xml:space="preserve"> as Hayek</w:t>
+      </w:r>
+      <w:r>
+        <w:t>’</w:t>
+      </w:r>
+      <w:r>
+        <w:t xml:space="preserve">s </w:t>
+      </w:r>
+      <w:r>
+        <w:t>“</w:t>
+      </w:r>
+      <w:r>
+        <w:t>Why I Am Not a Conservative</w:t>
+      </w:r>
+      <w:r>
+        <w:t>”</w:t>
+      </w:r>
+      <w:r>
+        <w:t xml:space="preserve"> essay might suggest, but practical politics. </w:t>
       </w:r>
     </w:p>
     <w:p>
@@ -1611,7 +2933,19 @@
         <w:pStyle w:val="NormalWeb"/>
       </w:pPr>
       <w:r>
-        <w:t xml:space="preserve">(In defense of the contention that Oakeshott's later works modify his early idealism without overturning it, see, for instance, Nardin [2001: 48–53], Franco [2004], or Callahan [2012b]; for a dissenting view, arguing that Oakeshott should be understood to have left the idealism of his youth behind, see Gerencser [2000]. For a recent picture of the relationship between scientific laws and ordinary events that is supportive of Oakeshott's, see Cartwright [1983].) </w:t>
+        <w:t>(In defense of the contention that Oakeshott</w:t>
+      </w:r>
+      <w:r>
+        <w:t>’</w:t>
+      </w:r>
+      <w:r>
+        <w:t>s later works modify his early idealism without overturning it, see, for instance, Nardin [2001: 48–53], Franco [2004], or Callahan [2012b]; for a dissenting view, arguing that Oakeshott should be understood to have left the idealism of his youth behind, see Gerencser [2000]. For a recent picture of the relationship between scientific laws and ordinary events that is supportive of Oakeshott</w:t>
+      </w:r>
+      <w:r>
+        <w:t>’</w:t>
+      </w:r>
+      <w:r>
+        <w:t xml:space="preserve">s, see Cartwright [1983].) </w:t>
       </w:r>
     </w:p>
     <w:p>
@@ -1634,7 +2968,13 @@
         <w:ind w:firstLine="0"/>
       </w:pPr>
       <w:r>
-        <w:t xml:space="preserve">It has not been generally recognized that Oakeshott's most famous work, on rationalism in politics and in conduct, flows directly from the philosophical ideas put forward in </w:t>
+        <w:t>It has not been generally recognized that Oakeshott</w:t>
+      </w:r>
+      <w:r>
+        <w:t>’</w:t>
+      </w:r>
+      <w:r>
+        <w:t xml:space="preserve">s most famous work, on rationalism in politics and in conduct, flows directly from the philosophical ideas put forward in </w:t>
       </w:r>
       <w:r>
         <w:rPr>
@@ -1652,7 +2992,35 @@
         <w:pStyle w:val="NormalWeb"/>
       </w:pPr>
       <w:r>
-        <w:t xml:space="preserve">As Oakeshott saw it, the rationalist believes that every essential aspect of any human practice can be conveyed adequately by means of a 'technical manual.' The rationalist view is that arriving at the correct theory on some subject is all that is required to achieve successful performances in its domain; indeed, attending to any anything else, such as long-standing traditions, is a positive barrier to success in a field. What is necessary to be 'rational' is to approach any activity with a </w:t>
+        <w:t xml:space="preserve">As Oakeshott saw it, the rationalist believes that every essential aspect of any human practice can be conveyed adequately by means of a </w:t>
+      </w:r>
+      <w:r>
+        <w:t>‘</w:t>
+      </w:r>
+      <w:r>
+        <w:t>technical manual.</w:t>
+      </w:r>
+      <w:r>
+        <w:t>’</w:t>
+      </w:r>
+      <w:r>
+        <w:t xml:space="preserve"> The rationalist view is that arriving at the correct theory on some subject is all that is required to achieve successful performances in its domain; indeed, attending to any anything else, such as long-standing traditions, is a positive barrier to success in a field. What is necessary to be </w:t>
+      </w:r>
+      <w:r>
+        <w:t>‘</w:t>
+      </w:r>
+      <w:r>
+        <w:t>rational</w:t>
+      </w:r>
+      <w:r>
+        <w:t>’</w:t>
+      </w:r>
+      <w:r>
+        <w:t xml:space="preserve"> is to </w:t>
+      </w:r>
+      <w:r>
+        <w:lastRenderedPageBreak/>
+        <w:t xml:space="preserve">approach any activity with a </w:t>
       </w:r>
       <w:r>
         <w:rPr>
@@ -1662,17 +3030,26 @@
         <w:t>tabula rasa</w:t>
       </w:r>
       <w:r>
-        <w:t xml:space="preserve"> upon which the correct technique for that activity can be cleanly inscribed; as Oakeshott put it, in this view, rational conduct involves 'a certain emptying of the mind, a conscious effor</w:t>
-      </w:r>
-      <w:r>
-        <w:t>t to get rid of preconceptions.’</w:t>
-      </w:r>
-      <w:r>
-        <w:rPr>
-          <w:rStyle w:val="EndnoteReference"/>
-          <w:rFonts w:eastAsia="Times New Roman"/>
-        </w:rPr>
-        <w:endnoteReference w:id="36"/>
+        <w:t xml:space="preserve"> upon which the correct technique for that activity can be cleanly inscribed; as Oakeshott put it, in this view, rational conduct involves </w:t>
+      </w:r>
+      <w:r>
+        <w:t>‘</w:t>
+      </w:r>
+      <w:r>
+        <w:t>a certain emptying of the mind, a conscious effor</w:t>
+      </w:r>
+      <w:r>
+        <w:t>t to get rid of preconceptions.</w:t>
+      </w:r>
+      <w:r>
+        <w:t>’</w:t>
+      </w:r>
+      <w:r>
+        <w:rPr>
+          <w:rStyle w:val="EndnoteReference"/>
+          <w:rFonts w:eastAsia="Times New Roman"/>
+        </w:rPr>
+        <w:endnoteReference w:id="37"/>
       </w:r>
     </w:p>
     <w:p>
@@ -1688,7 +3065,31 @@
         <w:pStyle w:val="NormalWeb"/>
       </w:pPr>
       <w:r>
-        <w:t xml:space="preserve">In fact, Oakeshott sees the dependence of theory upon practice as being so unavoidable that not only is the rationalist incapable of successful performances guided solely by a theoretical model of the activity to be performed, he is not able to stick to his purported guidelines at all: instead, he will fall back on some existing practice instead of actually following the abstraction that supposedly guides his conduct. Oakeshott's point here is close to Wittgenstein's on "following a rule": at some </w:t>
+        <w:t>In fact, Oakeshott sees the dependence of theory upon practice as being so unavoidable that not only is the rationalist incapable of successful performances guided solely by a theoretical model of the activity to be performed, he is not able to stick to his purported guidelines at all: instead, he will fall back on some existing practice instead of actually following the abstraction that supposedly guides his conduct. Oakeshott</w:t>
+      </w:r>
+      <w:r>
+        <w:t>’</w:t>
+      </w:r>
+      <w:r>
+        <w:t>s point here is close to Wittgenstein</w:t>
+      </w:r>
+      <w:r>
+        <w:t>’</w:t>
+      </w:r>
+      <w:r>
+        <w:t xml:space="preserve">s on </w:t>
+      </w:r>
+      <w:r>
+        <w:t>“</w:t>
+      </w:r>
+      <w:r>
+        <w:t>following a rule</w:t>
+      </w:r>
+      <w:r>
+        <w:t>”</w:t>
+      </w:r>
+      <w:r>
+        <w:t xml:space="preserve">: at some </w:t>
       </w:r>
       <w:proofErr w:type="gramStart"/>
       <w:r>
@@ -1696,7 +3097,19 @@
       </w:r>
       <w:proofErr w:type="gramEnd"/>
       <w:r>
-        <w:t xml:space="preserve"> we have to go without rules and just know what we are doing as part of a way of life, since otherwise we need an infinite regress of rules: meta-rules to tell us how to follow the first level rules, and meta-meta-rules to tell us how to follow them, and so on. (See Wittgenstein, 1953: 85-86. For an extensive examination of the relationship of Oakeshott's and Wittgenstein's thought, see Plotica [2015: 15-37].) </w:t>
+        <w:t xml:space="preserve"> we have to go without rules and just know what we are doing as part of a way of life, since otherwise we need an infinite regress of rules: meta-rules to tell us how to follow the first level rules, and meta-meta-rules to tell us how to follow them, and so on. (See Wittgenstein, 1953: 85-86. For an extensive examination of the relationship of Oakeshott</w:t>
+      </w:r>
+      <w:r>
+        <w:t>’</w:t>
+      </w:r>
+      <w:r>
+        <w:t>s and Wittgenstein</w:t>
+      </w:r>
+      <w:r>
+        <w:t>’</w:t>
+      </w:r>
+      <w:r>
+        <w:t xml:space="preserve">s thought, see Plotica [2015: 15-37].) </w:t>
       </w:r>
     </w:p>
     <w:p>
@@ -1704,37 +3117,31 @@
         <w:pStyle w:val="NormalWeb"/>
       </w:pPr>
       <w:r>
-        <w:t xml:space="preserve">However, </w:t>
-      </w:r>
-      <w:proofErr w:type="gramStart"/>
-      <w:r>
-        <w:t>Oakeshott‘</w:t>
-      </w:r>
-      <w:proofErr w:type="gramEnd"/>
-      <w:r>
-        <w:t>s assertion that the rationalist never really can proceed according to her avowed principles does not mean that her attempt to adhere to them will be inconsequential, but only that it will not succeed. An analogy may be helpful here: A person trying to become a parrot by strapping on wings and a beak and some colorful feathers won't become one, but they will make themselves look ridiculous and hamper their day-to-day activities. As Collingwood wrote, 'A person may think he is a poached egg; that will not make him one: but it will affect his conduct, and for the worse</w:t>
-      </w:r>
-      <w:r>
-        <w:t>.’</w:t>
-      </w:r>
-      <w:r>
-        <w:rPr>
-          <w:rStyle w:val="EndnoteReference"/>
-          <w:rFonts w:eastAsia="Times New Roman"/>
-        </w:rPr>
-        <w:endnoteReference w:id="37"/>
-      </w:r>
-      <w:r>
-        <w:rPr>
-          <w:rFonts w:eastAsia="Times New Roman"/>
-        </w:rPr>
-        <w:t xml:space="preserve"> </w:t>
-      </w:r>
-      <w:r>
-        <w:t>That is the point Franco was making in noting that 'an erroneous theory can have pe</w:t>
-      </w:r>
-      <w:r>
-        <w:t>rnicious practical consequences.’</w:t>
+        <w:t>However, Oakeshott</w:t>
+      </w:r>
+      <w:r>
+        <w:t>’</w:t>
+      </w:r>
+      <w:r>
+        <w:t>s assertion that the rationalist never really can proceed according to her avowed principles does not mean that her attempt to adhere to them will be inconsequential, but only that it will not succeed. An analogy may be helpful here: A person trying to become a parrot by strapping on wings and a beak and some colorful feathers won</w:t>
+      </w:r>
+      <w:r>
+        <w:t>’</w:t>
+      </w:r>
+      <w:r>
+        <w:t xml:space="preserve">t become one, but they will make themselves look ridiculous and hamper their day-to-day activities. As Collingwood wrote, </w:t>
+      </w:r>
+      <w:r>
+        <w:t>‘</w:t>
+      </w:r>
+      <w:r>
+        <w:t>A person may think he is a poached egg; that will not make him one: but it will affect his conduct, and for the worse</w:t>
+      </w:r>
+      <w:r>
+        <w:t>.</w:t>
+      </w:r>
+      <w:r>
+        <w:t>’</w:t>
       </w:r>
       <w:r>
         <w:rPr>
@@ -1744,13 +3151,25 @@
         <w:endnoteReference w:id="38"/>
       </w:r>
       <w:r>
-        <w:t xml:space="preserve"> </w:t>
-      </w:r>
-      <w:r>
-        <w:t>Since the pronouncements of the rationalist disparage current practices, customs, and morals, insofar as they do not follow from his rational deliberations about how his society ought to be ordered, they will erode the natural ease of the communal life that those traditions nourished, while offering in its stead only the artificial routines and regulations of a 'rational‘ bureaucracy, or worse. Oakeshott offered this example: 'First, we do our best to destroy parental authority (because of its alleged abuse), then we sentimentally deplore scarcity of good homes, and we end by creating substitutes which complete the work of destruction</w:t>
-      </w:r>
-      <w:r>
-        <w:t>.’</w:t>
+        <w:rPr>
+          <w:rFonts w:eastAsia="Times New Roman"/>
+        </w:rPr>
+        <w:t xml:space="preserve"> </w:t>
+      </w:r>
+      <w:r>
+        <w:t xml:space="preserve">That is the point Franco was making in noting that </w:t>
+      </w:r>
+      <w:r>
+        <w:t>‘</w:t>
+      </w:r>
+      <w:r>
+        <w:t>an erroneous theory can have pe</w:t>
+      </w:r>
+      <w:r>
+        <w:t>rnicious practical consequences.</w:t>
+      </w:r>
+      <w:r>
+        <w:t>’</w:t>
       </w:r>
       <w:r>
         <w:rPr>
@@ -1760,6 +3179,47 @@
         <w:endnoteReference w:id="39"/>
       </w:r>
       <w:r>
+        <w:t xml:space="preserve"> </w:t>
+      </w:r>
+      <w:r>
+        <w:t xml:space="preserve">Since the pronouncements of the rationalist disparage current practices, customs, and morals, insofar as they do not follow from his rational deliberations about how his society ought to be ordered, they will erode the natural ease of the communal life that those traditions nourished, while offering in its stead only </w:t>
+      </w:r>
+      <w:r>
+        <w:lastRenderedPageBreak/>
+        <w:t xml:space="preserve">the artificial routines and regulations of a </w:t>
+      </w:r>
+      <w:r>
+        <w:t>‘</w:t>
+      </w:r>
+      <w:r>
+        <w:t>rational</w:t>
+      </w:r>
+      <w:r>
+        <w:t>’</w:t>
+      </w:r>
+      <w:r>
+        <w:t xml:space="preserve"> bureaucracy, or worse. Oakeshott offered this example: </w:t>
+      </w:r>
+      <w:r>
+        <w:t>‘</w:t>
+      </w:r>
+      <w:r>
+        <w:t>First, we do our best to destroy parental authority (because of its alleged abuse), then we sentimentally deplore scarcity of good homes, and we end by creating substitutes which complete the work of destruction</w:t>
+      </w:r>
+      <w:r>
+        <w:t>.</w:t>
+      </w:r>
+      <w:r>
+        <w:t>’</w:t>
+      </w:r>
+      <w:r>
+        <w:rPr>
+          <w:rStyle w:val="EndnoteReference"/>
+          <w:rFonts w:eastAsia="Times New Roman"/>
+        </w:rPr>
+        <w:endnoteReference w:id="40"/>
+      </w:r>
+      <w:r>
         <w:rPr>
           <w:rFonts w:eastAsia="Times New Roman"/>
         </w:rPr>
@@ -1774,24 +3234,31 @@
         <w:pStyle w:val="NormalWeb"/>
       </w:pPr>
       <w:r>
-        <w:t xml:space="preserve">It does not follow, from </w:t>
-      </w:r>
-      <w:proofErr w:type="gramStart"/>
-      <w:r>
-        <w:t>Oakeshott‘</w:t>
-      </w:r>
-      <w:proofErr w:type="gramEnd"/>
-      <w:r>
-        <w:t>s view of the rationalist project as ruinously misguided, that all traditional practices are sacrosanct, or even that they all are laudable. Traditions are like living organisms: both can suffer illnesses and other disabilities; both ought to and usually do learn and adapt in response to their external circumstances and internal tensions; or, failing to do so, both soon cease to exist. But those adaptations, if they are to successfully meet the challenges presented by novel situations, must not promote the deterioration of the very organic order they purport to be serving. An appreciation for such pragmatic adaptation does not entail denying that intellectual criticism of the present social order has a genuine and vital role to play in that process. The political theorist can serve to diagnose and treat ills in his polity much as a physician does with those ills he detects in his patients. But, as Oakeshott noted, 'to cure is not to transform, it is not to turn the patient into a different sort of being; it is to restore to him such health as he is naturally capable of enjoying</w:t>
-      </w:r>
-      <w:r>
-        <w:t>.’</w:t>
-      </w:r>
-      <w:r>
-        <w:rPr>
-          <w:rStyle w:val="EndnoteReference"/>
-        </w:rPr>
-        <w:endnoteReference w:id="40"/>
+        <w:t>It does not follow, from Oakeshott</w:t>
+      </w:r>
+      <w:r>
+        <w:t>’</w:t>
+      </w:r>
+      <w:r>
+        <w:t xml:space="preserve">s view of the rationalist project as ruinously misguided, that all traditional practices are sacrosanct, or even that they all are laudable. Traditions are like living organisms: both can suffer illnesses and other disabilities; both ought to and usually do learn and adapt in response to their external circumstances and internal tensions; or, failing to do so, both soon cease to exist. But those adaptations, if they are to successfully meet the challenges presented by novel situations, must not promote the deterioration of the very organic order they purport to be serving. An appreciation for such pragmatic adaptation does not entail denying that intellectual criticism of the present social order has a genuine and vital role to play in that process. The political theorist can serve to diagnose and treat ills in his polity much as a physician does with those ills he detects in his patients. But, as Oakeshott noted, </w:t>
+      </w:r>
+      <w:r>
+        <w:t>‘</w:t>
+      </w:r>
+      <w:r>
+        <w:t>to cure is not to transform, it is not to turn the patient into a different sort of being; it is to restore to him such health as he is naturally capable of enjoying</w:t>
+      </w:r>
+      <w:r>
+        <w:t>.</w:t>
+      </w:r>
+      <w:r>
+        <w:t>’</w:t>
+      </w:r>
+      <w:r>
+        <w:rPr>
+          <w:rStyle w:val="EndnoteReference"/>
+        </w:rPr>
+        <w:endnoteReference w:id="41"/>
       </w:r>
       <w:r>
         <w:t xml:space="preserve"> </w:t>
@@ -1805,7 +3272,25 @@
         <w:pStyle w:val="NormalWeb"/>
       </w:pPr>
       <w:r>
-        <w:t xml:space="preserve">Unfortunately, the 'rationalist doctor's' counterpart in social reform similarly is inclined to interpret the social maladies produced by his projects not as evidencing any problem with his modus operandi but, quite to the contrary, as signaling the need for an even more energetic and thorough implementation of rationalist social engineering. As Oakeshott writes: </w:t>
+        <w:t xml:space="preserve">Unfortunately, the </w:t>
+      </w:r>
+      <w:r>
+        <w:t>‘</w:t>
+      </w:r>
+      <w:r>
+        <w:t>rationalist doctor</w:t>
+      </w:r>
+      <w:r>
+        <w:t>’</w:t>
+      </w:r>
+      <w:r>
+        <w:t>s</w:t>
+      </w:r>
+      <w:r>
+        <w:t>’</w:t>
+      </w:r>
+      <w:r>
+        <w:t xml:space="preserve"> counterpart in social reform similarly is inclined to interpret the social maladies produced by his projects not as evidencing any problem with his modus operandi but, quite to the contrary, as signaling the need for an even more energetic and thorough implementation of rationalist social engineering. As Oakeshott writes: </w:t>
       </w:r>
     </w:p>
     <w:p>
@@ -1814,7 +3299,31 @@
         <w:divId w:val="361445534"/>
       </w:pPr>
       <w:r>
-        <w:t xml:space="preserve">To the firm believer in this idea of 'rationality', the spectacle of human behaviour... departing from its norm maybe expected to confirm his suspicion that 'rational' conduct of this sort is difficult, but not to shake his faith in its possibility and desirability... He will readily admit that he has been the victim of an illusion: but the exact character of the illusion will elude him. (1991: 114) </w:t>
+        <w:t xml:space="preserve">To the firm believer in this idea of </w:t>
+      </w:r>
+      <w:r>
+        <w:t>‘</w:t>
+      </w:r>
+      <w:r>
+        <w:t>rationality</w:t>
+      </w:r>
+      <w:r>
+        <w:t>’</w:t>
+      </w:r>
+      <w:r>
+        <w:t xml:space="preserve">, the spectacle of human behaviour... departing from its norm maybe expected to confirm his suspicion that </w:t>
+      </w:r>
+      <w:r>
+        <w:t>‘</w:t>
+      </w:r>
+      <w:r>
+        <w:t>rational</w:t>
+      </w:r>
+      <w:r>
+        <w:t>’</w:t>
+      </w:r>
+      <w:r>
+        <w:t xml:space="preserve"> conduct of this sort is difficult, but not to shake his faith in its possibility and desirability... He will readily admit that he has been the victim of an illusion: but the exact character of the illusion will elude him. (1991: 114) </w:t>
       </w:r>
     </w:p>
     <w:p>
@@ -1823,7 +3332,32 @@
         <w:ind w:firstLine="0"/>
       </w:pPr>
       <w:r>
-        <w:t xml:space="preserve">(Oakeshott goes on to cite Keynes as an example here: much like Hayek, Keynes did not realize that he had "the rational" by the wrong end of the stick, but decided instead that "the irrational" is valuable.) </w:t>
+        <w:lastRenderedPageBreak/>
+        <w:t xml:space="preserve">(Oakeshott goes on to cite Keynes as an example here: much like Hayek, Keynes did not realize that he had </w:t>
+      </w:r>
+      <w:r>
+        <w:t>“</w:t>
+      </w:r>
+      <w:r>
+        <w:t>the rational</w:t>
+      </w:r>
+      <w:r>
+        <w:t>”</w:t>
+      </w:r>
+      <w:r>
+        <w:t xml:space="preserve"> by the wrong end of the stick, but decided instead that </w:t>
+      </w:r>
+      <w:r>
+        <w:t>“</w:t>
+      </w:r>
+      <w:r>
+        <w:t>the irrational</w:t>
+      </w:r>
+      <w:r>
+        <w:t>”</w:t>
+      </w:r>
+      <w:r>
+        <w:t xml:space="preserve"> is valuable.) </w:t>
       </w:r>
     </w:p>
     <w:p>
@@ -1856,7 +3390,49 @@
         <w:t>On Human Conduct</w:t>
       </w:r>
       <w:r>
-        <w:t xml:space="preserve">, published in 1975, Oakeshott presents another pair of dichotomous ideal types, the first of which is that of the practitioner and the theorist; indeed, his previously cited remark, made while responding to critics of this book, that he had abandoned his earlier use of 'tradition' as an apt term for the style of politics he opposed to rationalism, was the basis for the adoption here of 'practical politics' as superior to the perhaps more common 'traditional politics' for designating that style. Oakeshott opens this work with a lengthy meditation on the nature of theorizing. As he concludes that section, he segues into the discussion of the practice/theory dichotomy by noting the debt his analysis of theorizing owes to Plato's examination of the same topic, especially to the metaphor of the cave presented in </w:t>
+        <w:t xml:space="preserve">, published in 1975, Oakeshott presents another pair of dichotomous ideal types, the first of which is that of the practitioner and the theorist; indeed, his previously cited remark, made while responding to critics of this book, that he had abandoned his earlier use of </w:t>
+      </w:r>
+      <w:r>
+        <w:t>‘</w:t>
+      </w:r>
+      <w:r>
+        <w:t>tradition</w:t>
+      </w:r>
+      <w:r>
+        <w:t>’</w:t>
+      </w:r>
+      <w:r>
+        <w:t xml:space="preserve"> as an apt term for the style of politics he opposed to rationalism, was the basis for the adoption here of </w:t>
+      </w:r>
+      <w:r>
+        <w:t>‘</w:t>
+      </w:r>
+      <w:r>
+        <w:t>practical politics</w:t>
+      </w:r>
+      <w:r>
+        <w:t>’</w:t>
+      </w:r>
+      <w:r>
+        <w:t xml:space="preserve"> as superior to the perhaps more common </w:t>
+      </w:r>
+      <w:r>
+        <w:t>‘</w:t>
+      </w:r>
+      <w:r>
+        <w:t>traditional politics</w:t>
+      </w:r>
+      <w:r>
+        <w:t>’</w:t>
+      </w:r>
+      <w:r>
+        <w:t xml:space="preserve"> for designating that style. Oakeshott opens this work with a lengthy meditation on the nature of theorizing. As he concludes that section, he segues into the discussion of the practice/theory dichotomy by noting the debt his analysis of theorizing owes to Plato</w:t>
+      </w:r>
+      <w:r>
+        <w:t>’</w:t>
+      </w:r>
+      <w:r>
+        <w:t xml:space="preserve">s examination of the same topic, especially to the metaphor of the cave presented in </w:t>
       </w:r>
       <w:r>
         <w:rPr>
@@ -1866,7 +3442,21 @@
         <w:t>The Republic</w:t>
       </w:r>
       <w:r>
-        <w:t>. In light of the similarity of their views, Oakeshott continued, 'it may be instructiv</w:t>
+        <w:t xml:space="preserve">. </w:t>
+      </w:r>
+      <w:proofErr w:type="gramStart"/>
+      <w:r>
+        <w:t>In light of</w:t>
+      </w:r>
+      <w:proofErr w:type="gramEnd"/>
+      <w:r>
+        <w:t xml:space="preserve"> the similarity of their views, Oakeshott continued, </w:t>
+      </w:r>
+      <w:r>
+        <w:t>‘</w:t>
+      </w:r>
+      <w:r>
+        <w:t>it may be instructiv</w:t>
       </w:r>
       <w:r>
         <w:t xml:space="preserve">e to notice [our] </w:t>
@@ -1877,13 +3467,16 @@
       </w:r>
       <w:proofErr w:type="spellEnd"/>
       <w:r>
-        <w:t>.’</w:t>
-      </w:r>
-      <w:r>
-        <w:rPr>
-          <w:rStyle w:val="EndnoteReference"/>
-        </w:rPr>
-        <w:endnoteReference w:id="41"/>
+        <w:t>.</w:t>
+      </w:r>
+      <w:r>
+        <w:t>’</w:t>
+      </w:r>
+      <w:r>
+        <w:rPr>
+          <w:rStyle w:val="EndnoteReference"/>
+        </w:rPr>
+        <w:endnoteReference w:id="42"/>
       </w:r>
       <w:r>
         <w:t xml:space="preserve"> </w:t>
@@ -1897,16 +3490,49 @@
         <w:pStyle w:val="NormalWeb"/>
       </w:pPr>
       <w:r>
-        <w:t xml:space="preserve">As Oakeshott understood Plato, the latter's cave dwellers represent those individuals whose conceptual horizon is bound within the world of practical affairs. Plato was correct, in Oakeshott's view, in holding that, because such individuals fail to recognize the intrinsically conditional nature of the practical understanding of reality, instead mistakenly accepting it as the only possible mode of comprehending experience so that, however clever and adept they become at dealing with the practical world, they have, in effect, imprisoned themselves within its confines (i.e., within Plato's cave). As Corey wrote of Oakeshott's understanding of the conditional nature of practical experience, 'Nowhere in practice is there uninterrupted progress or final achievement... If human life were to consist wholly in engagement in practical affairs, then it would seem </w:t>
-      </w:r>
-      <w:r>
-        <w:t>to be a depressing predicament.’</w:t>
-      </w:r>
-      <w:r>
-        <w:rPr>
-          <w:rStyle w:val="EndnoteReference"/>
-        </w:rPr>
-        <w:endnoteReference w:id="42"/>
+        <w:t>As Oakeshott understood Plato, the latter</w:t>
+      </w:r>
+      <w:r>
+        <w:t>’</w:t>
+      </w:r>
+      <w:r>
+        <w:t>s cave dwellers represent those individuals whose conceptual horizon is bound within the world of practical affairs. Plato was correct, in Oakeshott</w:t>
+      </w:r>
+      <w:r>
+        <w:t>’</w:t>
+      </w:r>
+      <w:r>
+        <w:t>s view, in holding that, because such individuals fail to recognize the intrinsically conditional nature of the practical understanding of reality, instead mistakenly accepting it as the only possible mode of comprehending experience so that, however clever and adept they become at dealing with the practical world, they have, in effect, imprisoned themselves within its confines (i.e., within Plato</w:t>
+      </w:r>
+      <w:r>
+        <w:t>’</w:t>
+      </w:r>
+      <w:r>
+        <w:t>s cave). As Corey wrote of Oakeshott</w:t>
+      </w:r>
+      <w:r>
+        <w:t>’</w:t>
+      </w:r>
+      <w:r>
+        <w:t xml:space="preserve">s understanding of the conditional nature of practical experience, </w:t>
+      </w:r>
+      <w:r>
+        <w:t>‘</w:t>
+      </w:r>
+      <w:r>
+        <w:t xml:space="preserve">Nowhere in practice is there uninterrupted progress or final achievement... If human life were to consist wholly in engagement in practical affairs, then it would seem </w:t>
+      </w:r>
+      <w:r>
+        <w:t>to be a depressing predicament.</w:t>
+      </w:r>
+      <w:r>
+        <w:t>’</w:t>
+      </w:r>
+      <w:r>
+        <w:rPr>
+          <w:rStyle w:val="EndnoteReference"/>
+        </w:rPr>
+        <w:endnoteReference w:id="43"/>
       </w:r>
       <w:r>
         <w:t xml:space="preserve"> </w:t>
@@ -1920,7 +3546,20 @@
         <w:pStyle w:val="NormalWeb"/>
       </w:pPr>
       <w:r>
-        <w:t xml:space="preserve">However, Oakeshott argued, 'distracted by his exclusive concern with the engagement of theoretical understanding and with the manifest shortcomings of [the cave-dwellers' </w:t>
+        <w:lastRenderedPageBreak/>
+        <w:t xml:space="preserve">However, Oakeshott argued, </w:t>
+      </w:r>
+      <w:r>
+        <w:t>‘</w:t>
+      </w:r>
+      <w:r>
+        <w:t>distracted by his exclusive concern with the engagement of theoretical understanding and with the manifest shortcomings of [the cave-dwellers</w:t>
+      </w:r>
+      <w:r>
+        <w:t>’</w:t>
+      </w:r>
+      <w:r>
+        <w:t xml:space="preserve"> </w:t>
       </w:r>
       <w:proofErr w:type="gramStart"/>
       <w:r>
@@ -1931,22 +3570,10 @@
         <w:t xml:space="preserve"> [Plato] is disposed to write [the latter] off as nescienc</w:t>
       </w:r>
       <w:r>
-        <w:t>e. This, I think, is a mistake.’</w:t>
-      </w:r>
-      <w:r>
-        <w:rPr>
-          <w:rStyle w:val="EndnoteReference"/>
-        </w:rPr>
-        <w:endnoteReference w:id="43"/>
-      </w:r>
-      <w:r>
-        <w:t xml:space="preserve"> </w:t>
-      </w:r>
-      <w:r>
-        <w:t>That the practical understanding of the world is inherently limited does not imply that what it yields it is not really knowledge at all; rather, the proper conclusion is that practical understanding offers only a conditional form of knowledge—but conditional knowledge is nevertheless knowledge, and not mere ignorance. Moreover, quite crucially for Oakeshott, the abstract superiority of theoretical knowledge over its practical counterpart in no way means that the former can replace the latter in dealing with the practical world, which is, after all, precisely the conditional realm for which practical understanding is the appropriate species of knowledge. While it is true that discovering 'a platform of understanding is conditional and to become acquainted with its proximate conditions is a notable step in the engagement of understanding', such a discovery 'is not like exposing a fraud [, si</w:t>
-      </w:r>
-      <w:r>
-        <w:t>nce] shadows are not forgeries.’</w:t>
+        <w:t>e. This, I think, is a mistake.</w:t>
+      </w:r>
+      <w:r>
+        <w:t>’</w:t>
       </w:r>
       <w:r>
         <w:rPr>
@@ -1954,13 +3581,73 @@
         </w:rPr>
         <w:endnoteReference w:id="44"/>
       </w:r>
+      <w:r>
+        <w:t xml:space="preserve"> </w:t>
+      </w:r>
+      <w:r>
+        <w:t xml:space="preserve">That the practical understanding of the world is inherently limited does not imply that what it yields it is not really knowledge at all; rather, the proper conclusion is that practical understanding offers only a conditional form of knowledge—but conditional knowledge is nevertheless knowledge, and not mere ignorance. Moreover, quite crucially for Oakeshott, the abstract superiority of theoretical knowledge over its practical counterpart in no way means that the former can replace the latter in dealing with the practical world, which is, after all, precisely the conditional realm for which practical understanding is the appropriate species of knowledge. While it is true that discovering </w:t>
+      </w:r>
+      <w:r>
+        <w:t>‘</w:t>
+      </w:r>
+      <w:r>
+        <w:t>a platform of understanding is conditional and to become acquainted with its proximate conditions is a notable step in the engagement of understanding</w:t>
+      </w:r>
+      <w:r>
+        <w:t>’</w:t>
+      </w:r>
+      <w:r>
+        <w:t xml:space="preserve">, such a discovery </w:t>
+      </w:r>
+      <w:r>
+        <w:t>‘</w:t>
+      </w:r>
+      <w:r>
+        <w:t>is not like exposing a fraud [, si</w:t>
+      </w:r>
+      <w:r>
+        <w:t>nce] shadows are not forgeries.</w:t>
+      </w:r>
+      <w:r>
+        <w:t>’</w:t>
+      </w:r>
+      <w:r>
+        <w:rPr>
+          <w:rStyle w:val="EndnoteReference"/>
+        </w:rPr>
+        <w:endnoteReference w:id="45"/>
+      </w:r>
     </w:p>
     <w:p>
       <w:pPr>
         <w:pStyle w:val="NormalWeb"/>
       </w:pPr>
       <w:r>
-        <w:t xml:space="preserve">Given that genuine knowledge of the realm of the shadows is a real and hard-won achievement, the 'pure' theorist goes gravely astray if he erroneously employs his theoretical insights as grounds for issuing directives to accomplished practitioners, ridiculously trying to 'set them straight' on matters with which the theorist has no familiarity. Oakeshott wryly noted: </w:t>
+        <w:t xml:space="preserve">Given that genuine knowledge of the realm of the shadows is a real and hard-won achievement, the </w:t>
+      </w:r>
+      <w:r>
+        <w:t>‘</w:t>
+      </w:r>
+      <w:r>
+        <w:t>pure</w:t>
+      </w:r>
+      <w:r>
+        <w:t>’</w:t>
+      </w:r>
+      <w:r>
+        <w:t xml:space="preserve"> theorist goes gravely astray if he erroneously employs his theoretical insights as grounds for issuing directives to accomplished practitioners, ridiculously trying to </w:t>
+      </w:r>
+      <w:r>
+        <w:t>‘</w:t>
+      </w:r>
+      <w:r>
+        <w:t>set them straight</w:t>
+      </w:r>
+      <w:r>
+        <w:t>’</w:t>
+      </w:r>
+      <w:r>
+        <w:t xml:space="preserve"> on matters with which the theorist has no familiarity. Oakeshott wryly noted: </w:t>
       </w:r>
     </w:p>
     <w:p>
@@ -1969,7 +3656,35 @@
         <w:divId w:val="442310263"/>
       </w:pPr>
       <w:r>
-        <w:t>The cave-dwellers, upon first encountering the theorist after his return to the world of the shadows [very well might be impressed] when he tells them that what they had always thought of as 'a horse' is not what they suppose it to be... but is, on the contrary, a modification of the attributes of God [, and they will] applaud his performance even where they cannot quite follow it. [The cave-dwellers can appreciate the exotic pronouncements of the theorist, as long as he confines those pronouncements to their genuine field of applicability.] But if he were to tell them that, in virtue of his more profound understanding of the nature of horses, he is a more expert horse-man, horse-chandler, or stable boy than they (in their ignorance) could ever hope to be, and when it becomes clear that his new learning has lost him the ability to tell one end of a horse from the other... [then] before long the more perceptive of the cave-dwellers [will] begin to suspect that, after all, he [is] not an interesting theorist but a fuddled and pretentious 'theoretician' who should be sent on his travels again, o</w:t>
+        <w:t xml:space="preserve">The cave-dwellers, upon first encountering the theorist after his return to the world of the shadows [very well might be impressed] when he tells them that what they had always thought of as </w:t>
+      </w:r>
+      <w:r>
+        <w:t>‘</w:t>
+      </w:r>
+      <w:r>
+        <w:t>a horse</w:t>
+      </w:r>
+      <w:r>
+        <w:t>’</w:t>
+      </w:r>
+      <w:r>
+        <w:t xml:space="preserve"> is not what they suppose it to be... but is, on the contrary, a modification of the attributes of God [, and they will] applaud his performance even where they cannot quite follow it. [The cave-dwellers can appreciate the exotic pronouncements of the theorist, as long as he confines those pronouncements to their genuine field of applicability.] But if he were to tell them that, in virtue of his more profound understanding of the nature of horses, he is a more expert horse-man, horse-chandler, or stable boy than they (in their ignorance) could ever hope to be, and when it becomes clear that his new learning has lost him the ability to tell one end of a horse from the other... [then] before long the more perceptive of the cave-dwellers [will] begin to suspect that, after all, he [is] </w:t>
+      </w:r>
+      <w:r>
+        <w:lastRenderedPageBreak/>
+        <w:t xml:space="preserve">not an interesting theorist but a fuddled and pretentious </w:t>
+      </w:r>
+      <w:r>
+        <w:t>‘</w:t>
+      </w:r>
+      <w:r>
+        <w:t>theoretician</w:t>
+      </w:r>
+      <w:r>
+        <w:t>’</w:t>
+      </w:r>
+      <w:r>
+        <w:t xml:space="preserve"> who should be sent on his travels again, o</w:t>
       </w:r>
       <w:r>
         <w:t>r accommodated in a quiet home.</w:t>
@@ -1978,7 +3693,7 @@
         <w:rPr>
           <w:rStyle w:val="EndnoteReference"/>
         </w:rPr>
-        <w:endnoteReference w:id="45"/>
+        <w:endnoteReference w:id="46"/>
       </w:r>
     </w:p>
     <w:p>
@@ -1997,7 +3712,25 @@
         <w:t>On Human Conduct</w:t>
       </w:r>
       <w:r>
-        <w:t xml:space="preserve"> provides a fresh perspective from which we can contemplate the character of the rationalist and perceive how it is that he has gone astray. Here, the modern rationalist is understood as an imperialist 'theoretician' who is repeating Plato's ancient misstep. Furthermore, Oakeshott now offers a more sympathetic picture of the rationalist than did his earlier, more polemical essays</w:t>
+        <w:t xml:space="preserve"> provides a fresh perspective from which we can contemplate the character of the rationalist and perceive how it is that he has gone astray. Here, the modern rationalist is understood as an imperialist </w:t>
+      </w:r>
+      <w:r>
+        <w:t>‘</w:t>
+      </w:r>
+      <w:r>
+        <w:t>theoretician</w:t>
+      </w:r>
+      <w:r>
+        <w:t>’</w:t>
+      </w:r>
+      <w:r>
+        <w:t xml:space="preserve"> who is repeating Plato</w:t>
+      </w:r>
+      <w:r>
+        <w:t>’</w:t>
+      </w:r>
+      <w:r>
+        <w:t>s ancient misstep. Furthermore, Oakeshott now offers a more sympathetic picture of the rationalist than did his earlier, more polemical essays</w:t>
       </w:r>
       <w:r>
         <w:rPr>
@@ -2065,7 +3798,7 @@
           <w:rFonts w:eastAsia="Times New Roman"/>
           <w:sz w:val="24"/>
         </w:rPr>
-        <w:endnoteReference w:id="46"/>
+        <w:endnoteReference w:id="47"/>
       </w:r>
       <w:r>
         <w:t xml:space="preserve"> </w:t>
@@ -2077,6 +3810,7 @@
         <w:ind w:firstLine="0"/>
       </w:pPr>
       <w:r>
+        <w:lastRenderedPageBreak/>
         <w:t xml:space="preserve">This is, of course, just the understanding of modality Oakeshott had forwarded five decades earlier. Indeed, these two </w:t>
       </w:r>
       <w:r>
@@ -2093,7 +3827,45 @@
         <w:t>Experience and Its Modes</w:t>
       </w:r>
       <w:r>
-        <w:t xml:space="preserve"> without changing that work's argument at all. Thus, we see that the authors who wish to create an "idealist Oakeshott" and a later "skeptical Oakeshott" are merely projecting their own skepticism onto a writer who at times agrees with their point of view on this or that particular. In other </w:t>
+        <w:t xml:space="preserve"> without changing that work</w:t>
+      </w:r>
+      <w:r>
+        <w:t>’</w:t>
+      </w:r>
+      <w:r>
+        <w:t xml:space="preserve">s argument at all. Thus, we see that the authors who wish to create an </w:t>
+      </w:r>
+      <w:r>
+        <w:t>“</w:t>
+      </w:r>
+      <w:r>
+        <w:t>idealist Oakeshott</w:t>
+      </w:r>
+      <w:r>
+        <w:t>”</w:t>
+      </w:r>
+      <w:r>
+        <w:t xml:space="preserve"> and a later </w:t>
+      </w:r>
+      <w:r>
+        <w:t>“</w:t>
+      </w:r>
+      <w:r>
+        <w:t>skeptical Oakeshott</w:t>
+      </w:r>
+      <w:r>
+        <w:t>”</w:t>
+      </w:r>
+      <w:r>
+        <w:t xml:space="preserve"> are merely projecting their own skepticism onto a writer who at times agrees with their point of view on this or </w:t>
+      </w:r>
+      <w:proofErr w:type="gramStart"/>
+      <w:r>
+        <w:t>that particular</w:t>
+      </w:r>
+      <w:proofErr w:type="gramEnd"/>
+      <w:r>
+        <w:t xml:space="preserve">. In other </w:t>
       </w:r>
       <w:r>
         <w:t>words</w:t>
@@ -2122,10 +3894,54 @@
         <w:ind w:firstLine="0"/>
       </w:pPr>
       <w:r>
-        <w:t>The key to understanding why, despite the apparent similarity of their critiques of rationalism, Hayek and Oakeshott actually differ significantly in both their diagnosis of and their prescriptions for rationalism lies, as mentioned above, in the fact that Oakeshott was an idealist while Hayek was not. Since for Oakeshott the world is a world of ideas, the concrete is inherently intelligible in and of its self. For Hayek, on the other hand, what is opposed to abstract thought is not concrete thought, but instinct, mechanism, "nonrational" traditions, or emotion. Writing of Hegel's statement that 'the view which clings to abstraction is liberalism, over which the concrete always prevails...' Hayek contends 'he truly described the fact that we are not yet mature enough to submit for any length of time to strict discipline of reason and allow our emotions to constantly</w:t>
-      </w:r>
-      <w:r>
-        <w:t xml:space="preserve"> break through its restraints,’ </w:t>
+        <w:t xml:space="preserve">The key to understanding why, despite the apparent similarity of their critiques of rationalism, Hayek and Oakeshott actually differ significantly in both their diagnosis of and their prescriptions for rationalism lies, as mentioned above, in the fact that Oakeshott was an idealist while Hayek was not. Since for Oakeshott the world is a world of ideas, the concrete is inherently intelligible in and of its self. For Hayek, on the other hand, what is opposed to abstract thought is not concrete thought, but instinct, mechanism, </w:t>
+      </w:r>
+      <w:r>
+        <w:t>“</w:t>
+      </w:r>
+      <w:proofErr w:type="spellStart"/>
+      <w:r>
+        <w:t>nonrational</w:t>
+      </w:r>
+      <w:proofErr w:type="spellEnd"/>
+      <w:r>
+        <w:t>”</w:t>
+      </w:r>
+      <w:r>
+        <w:t xml:space="preserve"> traditions, or emotion. Writing of Hegel</w:t>
+      </w:r>
+      <w:r>
+        <w:t>’</w:t>
+      </w:r>
+      <w:r>
+        <w:t xml:space="preserve">s statement that </w:t>
+      </w:r>
+      <w:r>
+        <w:t>‘</w:t>
+      </w:r>
+      <w:r>
+        <w:t>the view which clings to abstraction is liberalism, over which the concrete always prevails...</w:t>
+      </w:r>
+      <w:r>
+        <w:t>’</w:t>
+      </w:r>
+      <w:r>
+        <w:t xml:space="preserve"> Hayek contends </w:t>
+      </w:r>
+      <w:r>
+        <w:t>‘</w:t>
+      </w:r>
+      <w:r>
+        <w:t>he truly described the fact that we are not yet mature enough to submit for any length of time to strict discipline of reason and allow our emotions to constantly</w:t>
+      </w:r>
+      <w:r>
+        <w:t xml:space="preserve"> break through its restraints,</w:t>
+      </w:r>
+      <w:r>
+        <w:t>’</w:t>
+      </w:r>
+      <w:r>
+        <w:t xml:space="preserve"> </w:t>
       </w:r>
       <w:r>
         <w:t xml:space="preserve">he fails to understand that for Hegel, as for most of the Idealists who followed him, concrete thought was the </w:t>
@@ -2145,10 +3961,22 @@
           <w:rStyle w:val="EndnoteReference"/>
           <w:rFonts w:eastAsia="Times New Roman"/>
         </w:rPr>
-        <w:endnoteReference w:id="47"/>
-      </w:r>
-      <w:r>
-        <w:t xml:space="preserve"> Hayek believes that the relationships that make up his 'Great Society' are abstract because the </w:t>
+        <w:endnoteReference w:id="48"/>
+      </w:r>
+      <w:r>
+        <w:t xml:space="preserve"> Hayek believes that the relationships that make up his </w:t>
+      </w:r>
+      <w:r>
+        <w:t>‘</w:t>
+      </w:r>
+      <w:r>
+        <w:t>Great Society</w:t>
+      </w:r>
+      <w:r>
+        <w:t>’</w:t>
+      </w:r>
+      <w:r>
+        <w:t xml:space="preserve"> are abstract because the </w:t>
       </w:r>
       <w:r>
         <w:rPr>
@@ -2208,7 +4036,19 @@
         <w:t>this</w:t>
       </w:r>
       <w:r>
-        <w:t xml:space="preserve"> place. For Hayek, trying to intelligently decide policies on a case-by-case basis will only result in irrational, emotional interventions that eventually will lead us down 'the road to serfdom'; only a dogmatic insistence on classical liberal principles can preserve freedom. </w:t>
+        <w:t xml:space="preserve"> place. For Hayek, trying to intelligently decide policies on a case-by-case basis will only result in irrational, emotional interventions that eventually will lead us down </w:t>
+      </w:r>
+      <w:r>
+        <w:t>‘</w:t>
+      </w:r>
+      <w:r>
+        <w:t>the road to serfdom</w:t>
+      </w:r>
+      <w:r>
+        <w:t>’</w:t>
+      </w:r>
+      <w:r>
+        <w:t xml:space="preserve">; only a dogmatic insistence on classical liberal principles can preserve freedom. </w:t>
       </w:r>
     </w:p>
     <w:p>
@@ -2244,13 +4084,26 @@
         <w:t>—</w:t>
       </w:r>
       <w:r>
-        <w:t xml:space="preserve">exists, and once its existence is recognized, we can address the practical problems of the world reasonably, and not as abstractions. Thus, Oakeshott's understanding of rationalism provides a more robust defense of practical reason and </w:t>
+        <w:lastRenderedPageBreak/>
+        <w:t>exists, and once its existence is recognized, we can address the practical problems of the world reasonably, and not as abstractions. Thus, Oakeshott</w:t>
+      </w:r>
+      <w:r>
+        <w:t>’</w:t>
+      </w:r>
+      <w:r>
+        <w:t xml:space="preserve">s understanding of rationalism provides a more robust defense of practical reason and </w:t>
       </w:r>
       <w:r>
         <w:t xml:space="preserve">of </w:t>
       </w:r>
       <w:r>
-        <w:t xml:space="preserve">tradition than does Hayek's. </w:t>
+        <w:t>tradition than does Hayek</w:t>
+      </w:r>
+      <w:r>
+        <w:t>’</w:t>
+      </w:r>
+      <w:r>
+        <w:t xml:space="preserve">s. </w:t>
       </w:r>
     </w:p>
     <w:sectPr>
@@ -2343,7 +4196,19 @@
         <w:rPr>
           <w:i/>
         </w:rPr>
-        <w:t>Liberalism, Conservatism, and Hayek's Idea of Spontaneous Order</w:t>
+        <w:t>Liberalism, Conservatism, and Hayek</w:t>
+      </w:r>
+      <w:r>
+        <w:rPr>
+          <w:i/>
+        </w:rPr>
+        <w:t>’</w:t>
+      </w:r>
+      <w:r>
+        <w:rPr>
+          <w:i/>
+        </w:rPr>
+        <w:t>s Idea of Spontaneous Order</w:t>
       </w:r>
       <w:r>
         <w:t xml:space="preserve">, edited by Louis Hunt and Peter McNamara, (Palgrave Macmillan US, 2007. doi:10.1057/9780230609228_5), 87–105. </w:t>
@@ -2458,7 +4323,6 @@
       <w:r>
         <w:rPr>
           <w:rStyle w:val="EndnoteReference"/>
-          <w:vertAlign w:val="baseline"/>
         </w:rPr>
         <w:endnoteRef/>
       </w:r>
@@ -2466,7 +4330,16 @@
         <w:t xml:space="preserve"> </w:t>
       </w:r>
       <w:r>
-        <w:t>Ibid, 4.</w:t>
+        <w:rPr>
+          <w:i/>
+        </w:rPr>
+        <w:t>Ibid</w:t>
+      </w:r>
+      <w:r>
+        <w:t>.</w:t>
+      </w:r>
+      <w:r>
+        <w:t>, 4.</w:t>
       </w:r>
     </w:p>
   </w:endnote>
@@ -2478,12 +4351,20 @@
       <w:r>
         <w:rPr>
           <w:rStyle w:val="EndnoteReference"/>
-          <w:vertAlign w:val="baseline"/>
         </w:rPr>
         <w:endnoteRef/>
       </w:r>
       <w:r>
-        <w:t xml:space="preserve"> Ibid.</w:t>
+        <w:t xml:space="preserve"> </w:t>
+      </w:r>
+      <w:r>
+        <w:rPr>
+          <w:i/>
+        </w:rPr>
+        <w:t>Ibid</w:t>
+      </w:r>
+      <w:r>
+        <w:t>.</w:t>
       </w:r>
     </w:p>
   </w:endnote>
@@ -2495,12 +4376,20 @@
       <w:r>
         <w:rPr>
           <w:rStyle w:val="EndnoteReference"/>
-          <w:vertAlign w:val="baseline"/>
         </w:rPr>
         <w:endnoteRef/>
       </w:r>
       <w:r>
-        <w:t xml:space="preserve"> Ibid.</w:t>
+        <w:t xml:space="preserve"> </w:t>
+      </w:r>
+      <w:r>
+        <w:rPr>
+          <w:i/>
+        </w:rPr>
+        <w:t>Ibid</w:t>
+      </w:r>
+      <w:r>
+        <w:t>.</w:t>
       </w:r>
     </w:p>
   </w:endnote>
@@ -2512,12 +4401,23 @@
       <w:r>
         <w:rPr>
           <w:rStyle w:val="EndnoteReference"/>
-          <w:vertAlign w:val="baseline"/>
         </w:rPr>
         <w:endnoteRef/>
       </w:r>
       <w:r>
-        <w:t xml:space="preserve"> Ibid, 5.</w:t>
+        <w:t xml:space="preserve"> </w:t>
+      </w:r>
+      <w:r>
+        <w:rPr>
+          <w:i/>
+        </w:rPr>
+        <w:t>Ibid</w:t>
+      </w:r>
+      <w:r>
+        <w:t>.</w:t>
+      </w:r>
+      <w:r>
+        <w:t>, 5.</w:t>
       </w:r>
     </w:p>
   </w:endnote>
@@ -2529,7 +4429,6 @@
       <w:r>
         <w:rPr>
           <w:rStyle w:val="EndnoteReference"/>
-          <w:vertAlign w:val="baseline"/>
         </w:rPr>
         <w:endnoteRef/>
       </w:r>
@@ -2546,12 +4445,20 @@
       <w:r>
         <w:rPr>
           <w:rStyle w:val="EndnoteReference"/>
-          <w:vertAlign w:val="baseline"/>
         </w:rPr>
         <w:endnoteRef/>
       </w:r>
       <w:r>
-        <w:t xml:space="preserve"> Ibid, 6.</w:t>
+        <w:t xml:space="preserve"> </w:t>
+      </w:r>
+      <w:r>
+        <w:rPr>
+          <w:i/>
+        </w:rPr>
+        <w:t>Ibid.,</w:t>
+      </w:r>
+      <w:r>
+        <w:t xml:space="preserve"> 6.</w:t>
       </w:r>
     </w:p>
   </w:endnote>
@@ -2563,12 +4470,20 @@
       <w:r>
         <w:rPr>
           <w:rStyle w:val="EndnoteReference"/>
-          <w:vertAlign w:val="baseline"/>
         </w:rPr>
         <w:endnoteRef/>
       </w:r>
       <w:r>
-        <w:t xml:space="preserve"> Ibid, 7.</w:t>
+        <w:t xml:space="preserve"> </w:t>
+      </w:r>
+      <w:r>
+        <w:rPr>
+          <w:i/>
+        </w:rPr>
+        <w:t>Ibid.,</w:t>
+      </w:r>
+      <w:r>
+        <w:t xml:space="preserve"> 7.</w:t>
       </w:r>
     </w:p>
   </w:endnote>
@@ -2587,7 +4502,19 @@
         <w:endnoteRef/>
       </w:r>
       <w:r>
-        <w:t xml:space="preserve"> F. A. Hayek. "Economics and Knowledge," </w:t>
+        <w:t xml:space="preserve"> F. A. Hayek. </w:t>
+      </w:r>
+      <w:r>
+        <w:t>“</w:t>
+      </w:r>
+      <w:r>
+        <w:t>Economics and Knowledge,</w:t>
+      </w:r>
+      <w:r>
+        <w:t>”</w:t>
+      </w:r>
+      <w:r>
+        <w:t xml:space="preserve"> </w:t>
       </w:r>
       <w:proofErr w:type="spellStart"/>
       <w:r>
@@ -2621,12 +4548,20 @@
       <w:r>
         <w:rPr>
           <w:rStyle w:val="EndnoteReference"/>
-          <w:vertAlign w:val="baseline"/>
         </w:rPr>
         <w:endnoteRef/>
       </w:r>
       <w:r>
-        <w:t xml:space="preserve"> Ibid, 3.22.</w:t>
+        <w:t xml:space="preserve"> </w:t>
+      </w:r>
+      <w:r>
+        <w:rPr>
+          <w:i/>
+        </w:rPr>
+        <w:t>Ibid.,</w:t>
+      </w:r>
+      <w:r>
+        <w:t xml:space="preserve"> 3.22.</w:t>
       </w:r>
     </w:p>
   </w:endnote>
@@ -2636,20 +4571,25 @@
         <w:pStyle w:val="EndnoteText"/>
       </w:pPr>
       <w:r>
-        <w:t xml:space="preserve">  </w:t>
-      </w:r>
-      <w:r>
-        <w:rPr>
-          <w:rStyle w:val="EndnoteReference"/>
-          <w:vertAlign w:val="baseline"/>
+        <w:rPr>
+          <w:rStyle w:val="EndnoteReference"/>
         </w:rPr>
         <w:endnoteRef/>
       </w:r>
       <w:r>
-        <w:t xml:space="preserve"> </w:t>
-      </w:r>
-      <w:r>
-        <w:t xml:space="preserve">F. A. Hayek, "The Use of Knowledge in Society," </w:t>
+        <w:t xml:space="preserve"> F. A. Hayek, </w:t>
+      </w:r>
+      <w:r>
+        <w:t>“</w:t>
+      </w:r>
+      <w:r>
+        <w:t>The Use of Knowledge in Society,</w:t>
+      </w:r>
+      <w:r>
+        <w:t>”</w:t>
+      </w:r>
+      <w:r>
+        <w:t xml:space="preserve"> </w:t>
       </w:r>
       <w:r>
         <w:rPr>
@@ -2683,7 +4623,6 @@
       <w:r>
         <w:rPr>
           <w:rStyle w:val="EndnoteReference"/>
-          <w:vertAlign w:val="baseline"/>
         </w:rPr>
         <w:endnoteRef/>
       </w:r>
@@ -2691,7 +4630,13 @@
         <w:t xml:space="preserve"> </w:t>
       </w:r>
       <w:r>
-        <w:t>Ibid, 9.</w:t>
+        <w:rPr>
+          <w:i/>
+        </w:rPr>
+        <w:t>Ibid.,</w:t>
+      </w:r>
+      <w:r>
+        <w:t xml:space="preserve"> 9.</w:t>
       </w:r>
     </w:p>
   </w:endnote>
@@ -2703,12 +4648,20 @@
       <w:r>
         <w:rPr>
           <w:rStyle w:val="EndnoteReference"/>
-          <w:vertAlign w:val="baseline"/>
         </w:rPr>
         <w:endnoteRef/>
       </w:r>
       <w:r>
-        <w:t>Ibid, 9-10.</w:t>
+        <w:t xml:space="preserve"> </w:t>
+      </w:r>
+      <w:r>
+        <w:rPr>
+          <w:i/>
+        </w:rPr>
+        <w:t>Ibid.,</w:t>
+      </w:r>
+      <w:r>
+        <w:t xml:space="preserve"> 9-10.</w:t>
       </w:r>
     </w:p>
   </w:endnote>
@@ -2748,19 +4701,64 @@
       <w:r>
         <w:rPr>
           <w:rStyle w:val="EndnoteReference"/>
-          <w:vertAlign w:val="baseline"/>
         </w:rPr>
         <w:endnoteRef/>
       </w:r>
       <w:r>
-        <w:t xml:space="preserve"> </w:t>
-      </w:r>
-      <w:r>
-        <w:t>Ibid, 138.</w:t>
+        <w:t xml:space="preserve"> Nancy Cartwright notes, in the context of causation, that giving primacy to the abstract has things backwards: “</w:t>
+      </w:r>
+      <w:r>
+        <w:t>I maintain that the Hume programme has things upside down... Singular causal claims are primary. This is true into senses. First, they are a necessary ingredient in the methods we used to establish generic causal claims. Even the methods that test causal laws by looking for regularities will not work unless some singular causal information is filled in first. Second, the regularities themselves play a secondary role in establishing a causal law. They are just evidence</w:t>
+      </w:r>
+      <w:r>
+        <w:rPr>
+          <w:rFonts w:ascii="Helvetica" w:eastAsia="Helvetica" w:hAnsi="Helvetica" w:cs="Helvetica"/>
+        </w:rPr>
+        <w:t>—</w:t>
+      </w:r>
+      <w:r>
+        <w:t>and only one kind of evidence is that</w:t>
+      </w:r>
+      <w:r>
+        <w:rPr>
+          <w:rFonts w:ascii="Helvetica" w:eastAsia="Helvetica" w:hAnsi="Helvetica" w:cs="Helvetica"/>
+        </w:rPr>
+        <w:t>—</w:t>
+      </w:r>
+      <w:r>
+        <w:t>that certain kinds of singular causal fact have happened.</w:t>
+      </w:r>
+      <w:r>
+        <w:t>” (1989: 2)</w:t>
       </w:r>
     </w:p>
   </w:endnote>
   <w:endnote w:id="19">
+    <w:p>
+      <w:pPr>
+        <w:pStyle w:val="EndnoteText"/>
+      </w:pPr>
+      <w:r>
+        <w:rPr>
+          <w:rStyle w:val="EndnoteReference"/>
+        </w:rPr>
+        <w:endnoteRef/>
+      </w:r>
+      <w:r>
+        <w:t xml:space="preserve"> </w:t>
+      </w:r>
+      <w:r>
+        <w:rPr>
+          <w:i/>
+        </w:rPr>
+        <w:t>Ibid.,</w:t>
+      </w:r>
+      <w:r>
+        <w:t xml:space="preserve"> 138.</w:t>
+      </w:r>
+    </w:p>
+  </w:endnote>
+  <w:endnote w:id="20">
     <w:p>
       <w:pPr>
         <w:pStyle w:val="EndnoteText"/>
@@ -2815,7 +4813,7 @@
       </w:r>
     </w:p>
   </w:endnote>
-  <w:endnote w:id="20">
+  <w:endnote w:id="21">
     <w:p>
       <w:pPr>
         <w:pStyle w:val="EndnoteText"/>
@@ -2833,42 +4831,10 @@
         <w:rPr>
           <w:i/>
         </w:rPr>
-        <w:t>The Cons</w:t>
-      </w:r>
-      <w:r>
-        <w:rPr>
-          <w:i/>
-        </w:rPr>
-        <w:t>t</w:t>
-      </w:r>
-      <w:r>
-        <w:rPr>
-          <w:i/>
-        </w:rPr>
-        <w:t>itution of Liberty</w:t>
+        <w:t>The Constitution of Liberty</w:t>
       </w:r>
       <w:r>
         <w:t xml:space="preserve"> (Chicago, Ill.: University of Chicago Press, 1960), 397. </w:t>
-      </w:r>
-    </w:p>
-  </w:endnote>
-  <w:endnote w:id="21">
-    <w:p>
-      <w:pPr>
-        <w:pStyle w:val="EndnoteText"/>
-      </w:pPr>
-      <w:r>
-        <w:rPr>
-          <w:rStyle w:val="EndnoteReference"/>
-          <w:vertAlign w:val="baseline"/>
-        </w:rPr>
-        <w:endnoteRef/>
-      </w:r>
-      <w:r>
-        <w:t xml:space="preserve"> </w:t>
-      </w:r>
-      <w:r>
-        <w:t>Ibid, 398.</w:t>
       </w:r>
     </w:p>
   </w:endnote>
@@ -2880,12 +4846,20 @@
       <w:r>
         <w:rPr>
           <w:rStyle w:val="EndnoteReference"/>
-          <w:vertAlign w:val="baseline"/>
         </w:rPr>
         <w:endnoteRef/>
       </w:r>
       <w:r>
-        <w:t xml:space="preserve"> See Oakeshott, 1991, 53-58, for a discussion of the intimations of an activity.</w:t>
+        <w:t xml:space="preserve"> </w:t>
+      </w:r>
+      <w:r>
+        <w:rPr>
+          <w:i/>
+        </w:rPr>
+        <w:t>Ibid.,</w:t>
+      </w:r>
+      <w:r>
+        <w:t xml:space="preserve"> 398.</w:t>
       </w:r>
     </w:p>
   </w:endnote>
@@ -2897,15 +4871,29 @@
       <w:r>
         <w:rPr>
           <w:rStyle w:val="EndnoteReference"/>
-          <w:vertAlign w:val="baseline"/>
         </w:rPr>
         <w:endnoteRef/>
       </w:r>
       <w:r>
-        <w:t xml:space="preserve"> </w:t>
-      </w:r>
-      <w:r>
-        <w:t>Ibid, 400.</w:t>
+        <w:t xml:space="preserve"> See </w:t>
+      </w:r>
+      <w:r>
+        <w:t xml:space="preserve">Michael </w:t>
+      </w:r>
+      <w:r>
+        <w:t xml:space="preserve">Oakeshott, </w:t>
+      </w:r>
+      <w:r>
+        <w:rPr>
+          <w:i/>
+        </w:rPr>
+        <w:t>Rationalism in Politics and Other Essays</w:t>
+      </w:r>
+      <w:r>
+        <w:t xml:space="preserve"> (Indianapolis: Liberty Fund, 1991),</w:t>
+      </w:r>
+      <w:r>
+        <w:t xml:space="preserve"> 53-58, for a discussion of the intimations of an activity.</w:t>
       </w:r>
     </w:p>
   </w:endnote>
@@ -2917,7 +4905,6 @@
       <w:r>
         <w:rPr>
           <w:rStyle w:val="EndnoteReference"/>
-          <w:vertAlign w:val="baseline"/>
         </w:rPr>
         <w:endnoteRef/>
       </w:r>
@@ -2925,16 +4912,13 @@
         <w:t xml:space="preserve"> </w:t>
       </w:r>
       <w:r>
-        <w:t xml:space="preserve">F. A. Hayek. </w:t>
-      </w:r>
-      <w:r>
-        <w:rPr>
-          <w:i/>
-        </w:rPr>
-        <w:t>Law, Legislation and Liberty: A New Statement of the Liberal Principles of Justice and Political Economy</w:t>
-      </w:r>
-      <w:r>
-        <w:t xml:space="preserve"> (Chicago, Ill.: University of Chicago Press, 1973), 8-9.</w:t>
+        <w:rPr>
+          <w:i/>
+        </w:rPr>
+        <w:t>Ibid.,</w:t>
+      </w:r>
+      <w:r>
+        <w:t xml:space="preserve"> 400.</w:t>
       </w:r>
     </w:p>
   </w:endnote>
@@ -2946,15 +4930,20 @@
       <w:r>
         <w:rPr>
           <w:rStyle w:val="EndnoteReference"/>
-          <w:vertAlign w:val="baseline"/>
         </w:rPr>
         <w:endnoteRef/>
       </w:r>
       <w:r>
-        <w:t xml:space="preserve"> </w:t>
-      </w:r>
-      <w:r>
-        <w:t>Ibid, 11.</w:t>
+        <w:t xml:space="preserve"> F. A. Hayek. </w:t>
+      </w:r>
+      <w:r>
+        <w:rPr>
+          <w:i/>
+        </w:rPr>
+        <w:t>Law, Legislation and Liberty: A New Statement of the Liberal Principles of Justice and Political Economy</w:t>
+      </w:r>
+      <w:r>
+        <w:t xml:space="preserve"> (Chicago, Ill.: University of Chicago Press, 1973), 8-9.</w:t>
       </w:r>
     </w:p>
   </w:endnote>
@@ -2966,7 +4955,6 @@
       <w:r>
         <w:rPr>
           <w:rStyle w:val="EndnoteReference"/>
-          <w:vertAlign w:val="baseline"/>
         </w:rPr>
         <w:endnoteRef/>
       </w:r>
@@ -2974,7 +4962,13 @@
         <w:t xml:space="preserve"> </w:t>
       </w:r>
       <w:r>
-        <w:t>Ibid, 72.</w:t>
+        <w:rPr>
+          <w:i/>
+        </w:rPr>
+        <w:t>Ibid.,</w:t>
+      </w:r>
+      <w:r>
+        <w:t xml:space="preserve"> 11.</w:t>
       </w:r>
     </w:p>
   </w:endnote>
@@ -2986,45 +4980,20 @@
       <w:r>
         <w:rPr>
           <w:rStyle w:val="EndnoteReference"/>
-          <w:vertAlign w:val="baseline"/>
         </w:rPr>
         <w:endnoteRef/>
       </w:r>
       <w:r>
         <w:t xml:space="preserve"> </w:t>
       </w:r>
-      <w:proofErr w:type="spellStart"/>
-      <w:r>
-        <w:t>Nassim</w:t>
-      </w:r>
-      <w:proofErr w:type="spellEnd"/>
-      <w:r>
-        <w:t xml:space="preserve"> Nicholas </w:t>
-      </w:r>
-      <w:proofErr w:type="spellStart"/>
-      <w:r>
-        <w:t>Taleb</w:t>
-      </w:r>
-      <w:proofErr w:type="spellEnd"/>
-      <w:r>
-        <w:t xml:space="preserve">, </w:t>
-      </w:r>
-      <w:proofErr w:type="spellStart"/>
-      <w:r>
-        <w:rPr>
-          <w:i/>
-        </w:rPr>
-        <w:t>Antifragile</w:t>
-      </w:r>
-      <w:proofErr w:type="spellEnd"/>
-      <w:r>
-        <w:rPr>
-          <w:i/>
-        </w:rPr>
-        <w:t>: Things That Gain from Disorder</w:t>
-      </w:r>
-      <w:r>
-        <w:t xml:space="preserve"> (New York: Random House, 2014), 258. </w:t>
+      <w:r>
+        <w:rPr>
+          <w:i/>
+        </w:rPr>
+        <w:t>Ibid.,</w:t>
+      </w:r>
+      <w:r>
+        <w:t xml:space="preserve"> 72.</w:t>
       </w:r>
     </w:p>
   </w:endnote>
@@ -3036,24 +5005,44 @@
       <w:r>
         <w:rPr>
           <w:rStyle w:val="EndnoteReference"/>
-          <w:vertAlign w:val="baseline"/>
         </w:rPr>
         <w:endnoteRef/>
       </w:r>
       <w:r>
         <w:t xml:space="preserve"> </w:t>
       </w:r>
-      <w:r>
-        <w:t xml:space="preserve">F. A. Hayek, </w:t>
-      </w:r>
-      <w:r>
-        <w:rPr>
-          <w:i/>
-        </w:rPr>
-        <w:t>The Fatal Conceit</w:t>
-      </w:r>
-      <w:r>
-        <w:t xml:space="preserve"> (London: Routledge, 1988), 222. </w:t>
+      <w:proofErr w:type="spellStart"/>
+      <w:r>
+        <w:t>Nassim</w:t>
+      </w:r>
+      <w:proofErr w:type="spellEnd"/>
+      <w:r>
+        <w:t xml:space="preserve"> Nicholas </w:t>
+      </w:r>
+      <w:proofErr w:type="spellStart"/>
+      <w:r>
+        <w:t>Taleb</w:t>
+      </w:r>
+      <w:proofErr w:type="spellEnd"/>
+      <w:r>
+        <w:t xml:space="preserve">, </w:t>
+      </w:r>
+      <w:proofErr w:type="spellStart"/>
+      <w:r>
+        <w:rPr>
+          <w:i/>
+        </w:rPr>
+        <w:t>Antifragile</w:t>
+      </w:r>
+      <w:proofErr w:type="spellEnd"/>
+      <w:r>
+        <w:rPr>
+          <w:i/>
+        </w:rPr>
+        <w:t>: Things That Gain from Disorder</w:t>
+      </w:r>
+      <w:r>
+        <w:t xml:space="preserve"> (New York: Random House, 2014), 258. </w:t>
       </w:r>
     </w:p>
   </w:endnote>
@@ -3065,24 +5054,20 @@
       <w:r>
         <w:rPr>
           <w:rStyle w:val="EndnoteReference"/>
-          <w:vertAlign w:val="baseline"/>
         </w:rPr>
         <w:endnoteRef/>
       </w:r>
       <w:r>
-        <w:t xml:space="preserve"> </w:t>
-      </w:r>
-      <w:r>
-        <w:t xml:space="preserve">Vernon L. Smith, </w:t>
-      </w:r>
-      <w:r>
-        <w:rPr>
-          <w:i/>
-        </w:rPr>
-        <w:t>Rationality in Economics: Constructivist and Ecological Forms</w:t>
-      </w:r>
-      <w:r>
-        <w:t xml:space="preserve"> (Cambridge: Cambridge University Press, 2010). </w:t>
+        <w:t xml:space="preserve"> F. A. Hayek, </w:t>
+      </w:r>
+      <w:r>
+        <w:rPr>
+          <w:i/>
+        </w:rPr>
+        <w:t>The Fatal Conceit</w:t>
+      </w:r>
+      <w:r>
+        <w:t xml:space="preserve"> (London: Routledge, 1988), 222. </w:t>
       </w:r>
     </w:p>
   </w:endnote>
@@ -3094,21 +5079,20 @@
       <w:r>
         <w:rPr>
           <w:rStyle w:val="EndnoteReference"/>
-          <w:vertAlign w:val="baseline"/>
         </w:rPr>
         <w:endnoteRef/>
       </w:r>
       <w:r>
-        <w:t xml:space="preserve"> R. G. Collingwood, </w:t>
-      </w:r>
-      <w:r>
-        <w:rPr>
-          <w:i/>
-        </w:rPr>
-        <w:t>Speculum Mentis: or the Map of Knowledge</w:t>
-      </w:r>
-      <w:r>
-        <w:t xml:space="preserve"> (Oxford, Clarendon Press, 1924), 159-160. </w:t>
+        <w:t xml:space="preserve"> Vernon L. Smith, </w:t>
+      </w:r>
+      <w:r>
+        <w:rPr>
+          <w:i/>
+        </w:rPr>
+        <w:t>Rationality in Economics: Constructivist and Ecological Forms</w:t>
+      </w:r>
+      <w:r>
+        <w:t xml:space="preserve"> (Cambridge: Cambridge University Press, 2010). </w:t>
       </w:r>
     </w:p>
   </w:endnote>
@@ -3120,20 +5104,20 @@
       <w:r>
         <w:rPr>
           <w:rStyle w:val="EndnoteReference"/>
-          <w:vertAlign w:val="baseline"/>
         </w:rPr>
         <w:endnoteRef/>
       </w:r>
       <w:r>
-        <w:t xml:space="preserve"> </w:t>
-      </w:r>
-      <w:proofErr w:type="spellStart"/>
-      <w:r>
-        <w:t>Ryn</w:t>
-      </w:r>
-      <w:proofErr w:type="spellEnd"/>
-      <w:r>
-        <w:t>, 78.</w:t>
+        <w:t xml:space="preserve"> R. G. Collingwood, </w:t>
+      </w:r>
+      <w:r>
+        <w:rPr>
+          <w:i/>
+        </w:rPr>
+        <w:t>Speculum Mentis: or the Map of Knowledge</w:t>
+      </w:r>
+      <w:r>
+        <w:t xml:space="preserve"> (Oxford, Clarendon Press, 1924), 159-160. </w:t>
       </w:r>
     </w:p>
   </w:endnote>
@@ -3145,21 +5129,19 @@
       <w:r>
         <w:rPr>
           <w:rStyle w:val="EndnoteReference"/>
-          <w:vertAlign w:val="baseline"/>
         </w:rPr>
         <w:endnoteRef/>
       </w:r>
       <w:r>
-        <w:t xml:space="preserve"> Michael Oakeshott. </w:t>
-      </w:r>
-      <w:r>
-        <w:rPr>
-          <w:i/>
-        </w:rPr>
-        <w:t>Experience and Its Modes</w:t>
-      </w:r>
-      <w:r>
-        <w:t xml:space="preserve"> (Cambridge University Press, 1966), 4.</w:t>
+        <w:t xml:space="preserve"> </w:t>
+      </w:r>
+      <w:proofErr w:type="spellStart"/>
+      <w:r>
+        <w:t>Ryn</w:t>
+      </w:r>
+      <w:proofErr w:type="spellEnd"/>
+      <w:r>
+        <w:t>, 78.</w:t>
       </w:r>
     </w:p>
   </w:endnote>
@@ -3171,15 +5153,20 @@
       <w:r>
         <w:rPr>
           <w:rStyle w:val="EndnoteReference"/>
-          <w:vertAlign w:val="baseline"/>
         </w:rPr>
         <w:endnoteRef/>
       </w:r>
       <w:r>
-        <w:t xml:space="preserve"> </w:t>
-      </w:r>
-      <w:r>
-        <w:t>Ibid, 169-170.</w:t>
+        <w:t xml:space="preserve"> Michael Oakeshott. </w:t>
+      </w:r>
+      <w:r>
+        <w:rPr>
+          <w:i/>
+        </w:rPr>
+        <w:t>Experience and Its Modes</w:t>
+      </w:r>
+      <w:r>
+        <w:t xml:space="preserve"> (Cambridge University Press, 1966), 4.</w:t>
       </w:r>
     </w:p>
   </w:endnote>
@@ -3191,12 +5178,20 @@
       <w:r>
         <w:rPr>
           <w:rStyle w:val="EndnoteReference"/>
-          <w:vertAlign w:val="baseline"/>
         </w:rPr>
         <w:endnoteRef/>
       </w:r>
       <w:r>
-        <w:t xml:space="preserve"> Ibid, 183.</w:t>
+        <w:t xml:space="preserve"> </w:t>
+      </w:r>
+      <w:r>
+        <w:rPr>
+          <w:i/>
+        </w:rPr>
+        <w:t>Ibid.,</w:t>
+      </w:r>
+      <w:r>
+        <w:t xml:space="preserve"> 169-170.</w:t>
       </w:r>
     </w:p>
   </w:endnote>
@@ -3208,12 +5203,20 @@
       <w:r>
         <w:rPr>
           <w:rStyle w:val="EndnoteReference"/>
-          <w:vertAlign w:val="baseline"/>
         </w:rPr>
         <w:endnoteRef/>
       </w:r>
       <w:r>
-        <w:t xml:space="preserve"> Ibid, 265.</w:t>
+        <w:t xml:space="preserve"> </w:t>
+      </w:r>
+      <w:r>
+        <w:rPr>
+          <w:i/>
+        </w:rPr>
+        <w:t>Ibid.,</w:t>
+      </w:r>
+      <w:r>
+        <w:t xml:space="preserve"> 183.</w:t>
       </w:r>
     </w:p>
   </w:endnote>
@@ -3221,6 +5224,31 @@
     <w:p>
       <w:pPr>
         <w:pStyle w:val="EndnoteText"/>
+      </w:pPr>
+      <w:r>
+        <w:rPr>
+          <w:rStyle w:val="EndnoteReference"/>
+        </w:rPr>
+        <w:endnoteRef/>
+      </w:r>
+      <w:r>
+        <w:t xml:space="preserve"> </w:t>
+      </w:r>
+      <w:r>
+        <w:rPr>
+          <w:i/>
+        </w:rPr>
+        <w:t>Ibid.,</w:t>
+      </w:r>
+      <w:r>
+        <w:t xml:space="preserve"> 265.</w:t>
+      </w:r>
+    </w:p>
+  </w:endnote>
+  <w:endnote w:id="37">
+    <w:p>
+      <w:pPr>
+        <w:pStyle w:val="EndnoteText"/>
         <w:rPr>
           <w:sz w:val="24"/>
           <w:szCs w:val="24"/>
@@ -3233,28 +5261,16 @@
         <w:endnoteRef/>
       </w:r>
       <w:r>
-        <w:t xml:space="preserve"> Michael Oakeshott. Rationalism in Politics and Other Essays (Indianapolis: Liberty Fund, 1991), 101. </w:t>
-      </w:r>
-    </w:p>
-  </w:endnote>
-  <w:endnote w:id="37">
-    <w:p>
-      <w:pPr>
-        <w:pStyle w:val="EndnoteText"/>
-      </w:pPr>
-      <w:r>
-        <w:rPr>
-          <w:rStyle w:val="EndnoteReference"/>
-          <w:sz w:val="24"/>
-          <w:szCs w:val="24"/>
-        </w:rPr>
-        <w:endnoteRef/>
-      </w:r>
-      <w:r>
-        <w:t xml:space="preserve"> </w:t>
-      </w:r>
-      <w:r>
-        <w:t>Collingwood, 206.</w:t>
+        <w:t xml:space="preserve"> Michael Oakeshott. </w:t>
+      </w:r>
+      <w:r>
+        <w:rPr>
+          <w:i/>
+        </w:rPr>
+        <w:t>Rationalism in Politics</w:t>
+      </w:r>
+      <w:r>
+        <w:t xml:space="preserve">, 101. </w:t>
       </w:r>
     </w:p>
   </w:endnote>
@@ -3270,24 +5286,10 @@
         <w:endnoteRef/>
       </w:r>
       <w:r>
-        <w:t xml:space="preserve"> Paul Franco. "Michael Oakeshott as Liberal Theorist." </w:t>
-      </w:r>
-      <w:r>
-        <w:rPr>
-          <w:i/>
-        </w:rPr>
-        <w:t>Political Theory</w:t>
-      </w:r>
-      <w:r>
-        <w:t xml:space="preserve"> 18, no. 3 (August 1, </w:t>
-      </w:r>
-    </w:p>
-    <w:p>
-      <w:pPr>
-        <w:pStyle w:val="EndnoteText"/>
-      </w:pPr>
-      <w:r>
-        <w:t>1990), 93.</w:t>
+        <w:t xml:space="preserve"> </w:t>
+      </w:r>
+      <w:r>
+        <w:t>Collingwood, 206.</w:t>
       </w:r>
     </w:p>
   </w:endnote>
@@ -3299,21 +5301,40 @@
       <w:r>
         <w:rPr>
           <w:rStyle w:val="EndnoteReference"/>
-          <w:vertAlign w:val="baseline"/>
         </w:rPr>
         <w:endnoteRef/>
       </w:r>
       <w:r>
-        <w:t xml:space="preserve"> Oakeshott, </w:t>
-      </w:r>
-      <w:r>
-        <w:rPr>
-          <w:i/>
-        </w:rPr>
-        <w:t>Rationalism</w:t>
-      </w:r>
-      <w:r>
-        <w:t>, 41.</w:t>
+        <w:t xml:space="preserve"> Paul Franco. </w:t>
+      </w:r>
+      <w:r>
+        <w:t>“</w:t>
+      </w:r>
+      <w:r>
+        <w:t>Michael Oakeshott as Liberal Theorist.</w:t>
+      </w:r>
+      <w:r>
+        <w:t>”</w:t>
+      </w:r>
+      <w:r>
+        <w:t xml:space="preserve"> </w:t>
+      </w:r>
+      <w:r>
+        <w:rPr>
+          <w:i/>
+        </w:rPr>
+        <w:t>Political Theory</w:t>
+      </w:r>
+      <w:r>
+        <w:t xml:space="preserve"> 18, no. 3 (August 1, </w:t>
+      </w:r>
+    </w:p>
+    <w:p>
+      <w:pPr>
+        <w:pStyle w:val="EndnoteText"/>
+      </w:pPr>
+      <w:r>
+        <w:t>1990), 93.</w:t>
       </w:r>
     </w:p>
   </w:endnote>
@@ -3321,9 +5342,6 @@
     <w:p>
       <w:pPr>
         <w:pStyle w:val="EndnoteText"/>
-        <w:rPr>
-          <w:lang w:bidi="en-US"/>
-        </w:rPr>
       </w:pPr>
       <w:r>
         <w:rPr>
@@ -3332,43 +5350,22 @@
         <w:endnoteRef/>
       </w:r>
       <w:r>
-        <w:rPr>
-          <w:lang w:bidi="en-US"/>
-        </w:rPr>
-        <w:t xml:space="preserve"> </w:t>
-      </w:r>
-      <w:r>
-        <w:rPr>
-          <w:lang w:bidi="en-US"/>
-        </w:rPr>
-        <w:t xml:space="preserve">Michael Oakeshott, </w:t>
-      </w:r>
-      <w:r>
-        <w:rPr>
-          <w:i/>
-          <w:lang w:bidi="en-US"/>
-        </w:rPr>
-        <w:t>Lectures in the History of Political Thought</w:t>
-      </w:r>
-      <w:r>
-        <w:rPr>
-          <w:lang w:bidi="en-US"/>
-        </w:rPr>
-        <w:t xml:space="preserve"> (Ed. Terry </w:t>
-      </w:r>
-      <w:proofErr w:type="spellStart"/>
-      <w:r>
-        <w:rPr>
-          <w:lang w:bidi="en-US"/>
-        </w:rPr>
-        <w:t>Nardin</w:t>
-      </w:r>
-      <w:proofErr w:type="spellEnd"/>
-      <w:r>
-        <w:rPr>
-          <w:lang w:bidi="en-US"/>
-        </w:rPr>
-        <w:t xml:space="preserve"> and Luke O’Sullivan, Exeter: Imprint Academic, 2006), 114.</w:t>
+        <w:t xml:space="preserve"> Oakeshott, </w:t>
+      </w:r>
+      <w:r>
+        <w:rPr>
+          <w:i/>
+        </w:rPr>
+        <w:t>Rationalism</w:t>
+      </w:r>
+      <w:r>
+        <w:rPr>
+          <w:i/>
+        </w:rPr>
+        <w:t xml:space="preserve"> in Politics</w:t>
+      </w:r>
+      <w:r>
+        <w:t>, 41.</w:t>
       </w:r>
     </w:p>
   </w:endnote>
@@ -3403,13 +5400,39 @@
           <w:i/>
           <w:lang w:bidi="en-US"/>
         </w:rPr>
-        <w:t>On Human Conduct</w:t>
+        <w:t>Lectures in the History of Political Thought</w:t>
       </w:r>
       <w:r>
         <w:rPr>
           <w:lang w:bidi="en-US"/>
         </w:rPr>
-        <w:t xml:space="preserve"> (Oxford: Clarendon Press, 1975), 27.</w:t>
+        <w:t xml:space="preserve"> (Ed. Terry </w:t>
+      </w:r>
+      <w:proofErr w:type="spellStart"/>
+      <w:r>
+        <w:rPr>
+          <w:lang w:bidi="en-US"/>
+        </w:rPr>
+        <w:t>Nardin</w:t>
+      </w:r>
+      <w:proofErr w:type="spellEnd"/>
+      <w:r>
+        <w:rPr>
+          <w:lang w:bidi="en-US"/>
+        </w:rPr>
+        <w:t xml:space="preserve"> and Luke O</w:t>
+      </w:r>
+      <w:r>
+        <w:rPr>
+          <w:lang w:bidi="en-US"/>
+        </w:rPr>
+        <w:t>’</w:t>
+      </w:r>
+      <w:r>
+        <w:rPr>
+          <w:lang w:bidi="en-US"/>
+        </w:rPr>
+        <w:t>Sullivan, Exeter: Imprint Academic, 2006), 114.</w:t>
       </w:r>
     </w:p>
   </w:endnote>
@@ -3417,28 +5440,40 @@
     <w:p>
       <w:pPr>
         <w:pStyle w:val="EndnoteText"/>
-      </w:pPr>
-      <w:r>
-        <w:rPr>
-          <w:rStyle w:val="EndnoteReference"/>
-          <w:vertAlign w:val="baseline"/>
+        <w:rPr>
+          <w:lang w:bidi="en-US"/>
+        </w:rPr>
+      </w:pPr>
+      <w:r>
+        <w:rPr>
+          <w:rStyle w:val="EndnoteReference"/>
         </w:rPr>
         <w:endnoteRef/>
       </w:r>
       <w:r>
-        <w:t xml:space="preserve"> </w:t>
-      </w:r>
-      <w:r>
-        <w:t xml:space="preserve">Oakeshott, </w:t>
-      </w:r>
-      <w:r>
-        <w:rPr>
-          <w:i/>
-        </w:rPr>
-        <w:t>Lectures in the History</w:t>
-      </w:r>
-      <w:r>
-        <w:t>, 39.</w:t>
+        <w:rPr>
+          <w:lang w:bidi="en-US"/>
+        </w:rPr>
+        <w:t xml:space="preserve"> </w:t>
+      </w:r>
+      <w:r>
+        <w:rPr>
+          <w:lang w:bidi="en-US"/>
+        </w:rPr>
+        <w:t xml:space="preserve">Michael Oakeshott, </w:t>
+      </w:r>
+      <w:r>
+        <w:rPr>
+          <w:i/>
+          <w:lang w:bidi="en-US"/>
+        </w:rPr>
+        <w:t>On Human Conduct</w:t>
+      </w:r>
+      <w:r>
+        <w:rPr>
+          <w:lang w:bidi="en-US"/>
+        </w:rPr>
+        <w:t xml:space="preserve"> (Oxford: Clarendon Press, 1975), 27.</w:t>
       </w:r>
     </w:p>
   </w:endnote>
@@ -3450,24 +5485,27 @@
       <w:r>
         <w:rPr>
           <w:rStyle w:val="EndnoteReference"/>
-          <w:vertAlign w:val="baseline"/>
         </w:rPr>
         <w:endnoteRef/>
       </w:r>
       <w:r>
-        <w:t xml:space="preserve"> </w:t>
-      </w:r>
-      <w:r>
-        <w:t xml:space="preserve">Oakeshott, </w:t>
-      </w:r>
-      <w:r>
-        <w:rPr>
-          <w:i/>
-        </w:rPr>
-        <w:t>On Human</w:t>
-      </w:r>
-      <w:r>
-        <w:t xml:space="preserve">, 27. </w:t>
+        <w:t xml:space="preserve"> Oakeshott, </w:t>
+      </w:r>
+      <w:r>
+        <w:rPr>
+          <w:i/>
+        </w:rPr>
+        <w:t>Lectures in the History</w:t>
+      </w:r>
+      <w:r>
+        <w:rPr>
+          <w:i/>
+          <w:lang w:bidi="en-US"/>
+        </w:rPr>
+        <w:t xml:space="preserve"> of Political Thought</w:t>
+      </w:r>
+      <w:r>
+        <w:t>, 39.</w:t>
       </w:r>
     </w:p>
   </w:endnote>
@@ -3479,15 +5517,27 @@
       <w:r>
         <w:rPr>
           <w:rStyle w:val="EndnoteReference"/>
-          <w:vertAlign w:val="baseline"/>
         </w:rPr>
         <w:endnoteRef/>
       </w:r>
       <w:r>
-        <w:t xml:space="preserve"> </w:t>
-      </w:r>
-      <w:r>
-        <w:t>Ibid, 28.</w:t>
+        <w:t xml:space="preserve"> Oakeshott, </w:t>
+      </w:r>
+      <w:r>
+        <w:rPr>
+          <w:i/>
+        </w:rPr>
+        <w:t>On Human</w:t>
+      </w:r>
+      <w:r>
+        <w:rPr>
+          <w:i/>
+          <w:lang w:bidi="en-US"/>
+        </w:rPr>
+        <w:t xml:space="preserve"> Conduct</w:t>
+      </w:r>
+      <w:r>
+        <w:t xml:space="preserve">, 27. </w:t>
       </w:r>
     </w:p>
   </w:endnote>
@@ -3499,7 +5549,6 @@
       <w:r>
         <w:rPr>
           <w:rStyle w:val="EndnoteReference"/>
-          <w:vertAlign w:val="baseline"/>
         </w:rPr>
         <w:endnoteRef/>
       </w:r>
@@ -3507,7 +5556,13 @@
         <w:t xml:space="preserve"> </w:t>
       </w:r>
       <w:r>
-        <w:t>Ibid, 30.</w:t>
+        <w:rPr>
+          <w:i/>
+        </w:rPr>
+        <w:t>Ibid.,</w:t>
+      </w:r>
+      <w:r>
+        <w:t xml:space="preserve"> 28.</w:t>
       </w:r>
     </w:p>
   </w:endnote>
@@ -3523,16 +5578,16 @@
         <w:endnoteRef/>
       </w:r>
       <w:r>
-        <w:t xml:space="preserve"> Michael Oakeshott. </w:t>
-      </w:r>
-      <w:r>
-        <w:rPr>
-          <w:i/>
-        </w:rPr>
-        <w:t>On History and Other Essays</w:t>
-      </w:r>
-      <w:r>
-        <w:t xml:space="preserve"> (Indianapolis: Liberty Fund, 1999), 2-3. </w:t>
+        <w:t xml:space="preserve"> </w:t>
+      </w:r>
+      <w:r>
+        <w:rPr>
+          <w:i/>
+        </w:rPr>
+        <w:t>Ibid.,</w:t>
+      </w:r>
+      <w:r>
+        <w:t xml:space="preserve"> 30.</w:t>
       </w:r>
     </w:p>
   </w:endnote>
@@ -3544,12 +5599,35 @@
       <w:r>
         <w:rPr>
           <w:rStyle w:val="EndnoteReference"/>
-          <w:sz w:val="24"/>
-          <w:szCs w:val="24"/>
         </w:rPr>
         <w:endnoteRef/>
       </w:r>
       <w:r>
+        <w:t xml:space="preserve"> Michael Oakeshott. </w:t>
+      </w:r>
+      <w:r>
+        <w:rPr>
+          <w:i/>
+        </w:rPr>
+        <w:t>On History and Other Essays</w:t>
+      </w:r>
+      <w:r>
+        <w:t xml:space="preserve"> (Indianapolis: Liberty Fund, 1999), 2-3. </w:t>
+      </w:r>
+    </w:p>
+  </w:endnote>
+  <w:endnote w:id="48">
+    <w:p>
+      <w:pPr>
+        <w:pStyle w:val="EndnoteText"/>
+      </w:pPr>
+      <w:r>
+        <w:rPr>
+          <w:rStyle w:val="EndnoteReference"/>
+        </w:rPr>
+        <w:endnoteRef/>
+      </w:r>
+      <w:r>
         <w:t xml:space="preserve"> Hayek, </w:t>
       </w:r>
       <w:r>
@@ -3559,10 +5637,14 @@
         <w:t>Law</w:t>
       </w:r>
       <w:r>
+        <w:rPr>
+          <w:i/>
+        </w:rPr>
+        <w:t>, Legislation and Liberty</w:t>
+      </w:r>
+      <w:r>
         <w:t>, 33.</w:t>
       </w:r>
-      <w:bookmarkStart w:id="0" w:name="_GoBack"/>
-      <w:bookmarkEnd w:id="0"/>
     </w:p>
   </w:endnote>
 </w:endnotes>
@@ -3588,51 +5670,6 @@
       <w:r>
         <w:continuationSeparator/>
       </w:r>
-    </w:p>
-  </w:footnote>
-  <w:footnote w:id="1">
-    <w:p>
-      <w:pPr>
-        <w:pStyle w:val="FootnoteText"/>
-      </w:pPr>
-      <w:r>
-        <w:rPr>
-          <w:rStyle w:val="FootnoteReference"/>
-        </w:rPr>
-        <w:footnoteRef/>
-      </w:r>
-      <w:r>
-        <w:t xml:space="preserve"> Nancy Cartwright notes, in the context of causation, that giving primacy to the abstract has things backwards: </w:t>
-      </w:r>
-      <w:r>
-        <w:t>"I maintain that the Hume programme has things upside down... Singular causal claims are primary. This is true into senses. First, they are a necessary ingredient in the methods we used to establish generic causal claims. Even the methods that test causal laws by looking for regularities will not work unless some singular causal information is filled in first. Second, the regularities themselves play a secondary role in establishing a causal law. They are just evidence</w:t>
-      </w:r>
-      <w:r>
-        <w:rPr>
-          <w:rFonts w:ascii="Helvetica" w:eastAsia="Helvetica" w:hAnsi="Helvetica" w:cs="Helvetica"/>
-        </w:rPr>
-        <w:t>—</w:t>
-      </w:r>
-      <w:r>
-        <w:t>and only one kind of evidence is that</w:t>
-      </w:r>
-      <w:r>
-        <w:rPr>
-          <w:rFonts w:ascii="Helvetica" w:eastAsia="Helvetica" w:hAnsi="Helvetica" w:cs="Helvetica"/>
-        </w:rPr>
-        <w:t>—</w:t>
-      </w:r>
-      <w:r>
-        <w:t>that certain kinds of singular causal fact have happened."</w:t>
-      </w:r>
-      <w:r>
-        <w:t xml:space="preserve"> (1989: 2)</w:t>
-      </w:r>
-    </w:p>
-    <w:p>
-      <w:pPr>
-        <w:pStyle w:val="FootnoteText"/>
-      </w:pPr>
     </w:p>
   </w:footnote>
 </w:footnotes>
@@ -4296,9 +6333,9 @@
     <w:name w:val="ExtendedQuote"/>
     <w:basedOn w:val="Normal"/>
     <w:qFormat/>
-    <w:rsid w:val="00B85CA7"/>
+    <w:rsid w:val="001E2DB7"/>
     <w:pPr>
-      <w:spacing w:before="120" w:after="120" w:line="480" w:lineRule="auto"/>
+      <w:spacing w:before="120" w:after="120"/>
       <w:ind w:left="576" w:right="576" w:firstLine="0"/>
     </w:pPr>
     <w:rPr>
@@ -4671,7 +6708,7 @@
 </file>
 
 <file path=customXml/itemProps1.xml><?xml version="1.0" encoding="utf-8"?>
-<ds:datastoreItem xmlns:ds="http://schemas.openxmlformats.org/officeDocument/2006/customXml" ds:itemID="{5232B02E-DF8E-BC4D-9A96-040725C71AC6}">
+<ds:datastoreItem xmlns:ds="http://schemas.openxmlformats.org/officeDocument/2006/customXml" ds:itemID="{D1E4D50E-6B9C-2C44-A5AD-FB06A598423C}">
   <ds:schemaRefs>
     <ds:schemaRef ds:uri="http://schemas.openxmlformats.org/officeDocument/2006/bibliography"/>
   </ds:schemaRefs>

</xml_diff>